<commit_message>
Trigger de media añadido a la memoria
</commit_message>
<xml_diff>
--- a/PL3.docx
+++ b/PL3.docx
@@ -192,7 +192,7 @@
         </w:rPr>
       </w:pPr>
       <w:bookmarkStart w:id="0" w:name="_Toc121164397"/>
-      <w:bookmarkStart w:id="1" w:name="_Toc123657835"/>
+      <w:bookmarkStart w:id="1" w:name="_Toc123733184"/>
       <w:r>
         <w:rPr>
           <w:b/>
@@ -258,7 +258,7 @@
           <w:r>
             <w:fldChar w:fldCharType="separate"/>
           </w:r>
-          <w:hyperlink w:anchor="_Toc123657835" w:history="1">
+          <w:hyperlink w:anchor="_Toc123733184" w:history="1">
             <w:r>
               <w:rPr>
                 <w:rStyle w:val="Hipervnculo"/>
@@ -287,7 +287,7 @@
                 <w:noProof/>
                 <w:webHidden/>
               </w:rPr>
-              <w:instrText xml:space="preserve"> PAGEREF _Toc123657835 \h </w:instrText>
+              <w:instrText xml:space="preserve"> PAGEREF _Toc123733184 \h </w:instrText>
             </w:r>
             <w:r>
               <w:rPr>
@@ -330,7 +330,7 @@
               <w:lang w:eastAsia="es-ES"/>
             </w:rPr>
           </w:pPr>
-          <w:hyperlink w:anchor="_Toc123657836" w:history="1">
+          <w:hyperlink w:anchor="_Toc123733185" w:history="1">
             <w:r>
               <w:rPr>
                 <w:rStyle w:val="Hipervnculo"/>
@@ -338,7 +338,7 @@
                 <w:bCs/>
                 <w:noProof/>
               </w:rPr>
-              <w:t>Creación de los disparadores que se necesiten para completar la lógica de negocio</w:t>
+              <w:t>Librerías necesarias</w:t>
             </w:r>
             <w:r>
               <w:rPr>
@@ -359,7 +359,7 @@
                 <w:noProof/>
                 <w:webHidden/>
               </w:rPr>
-              <w:instrText xml:space="preserve"> PAGEREF _Toc123657836 \h </w:instrText>
+              <w:instrText xml:space="preserve"> PAGEREF _Toc123733185 \h </w:instrText>
             </w:r>
             <w:r>
               <w:rPr>
@@ -402,7 +402,79 @@
               <w:lang w:eastAsia="es-ES"/>
             </w:rPr>
           </w:pPr>
-          <w:hyperlink w:anchor="_Toc123657837" w:history="1">
+          <w:hyperlink w:anchor="_Toc123733186" w:history="1">
+            <w:r>
+              <w:rPr>
+                <w:rStyle w:val="Hipervnculo"/>
+                <w:b/>
+                <w:bCs/>
+                <w:noProof/>
+              </w:rPr>
+              <w:t>Creación de los disparadores que se necesiten para completar la lógica de negocio</w:t>
+            </w:r>
+            <w:r>
+              <w:rPr>
+                <w:noProof/>
+                <w:webHidden/>
+              </w:rPr>
+              <w:tab/>
+            </w:r>
+            <w:r>
+              <w:rPr>
+                <w:noProof/>
+                <w:webHidden/>
+              </w:rPr>
+              <w:fldChar w:fldCharType="begin"/>
+            </w:r>
+            <w:r>
+              <w:rPr>
+                <w:noProof/>
+                <w:webHidden/>
+              </w:rPr>
+              <w:instrText xml:space="preserve"> PAGEREF _Toc123733186 \h </w:instrText>
+            </w:r>
+            <w:r>
+              <w:rPr>
+                <w:noProof/>
+                <w:webHidden/>
+              </w:rPr>
+            </w:r>
+            <w:r>
+              <w:rPr>
+                <w:noProof/>
+                <w:webHidden/>
+              </w:rPr>
+              <w:fldChar w:fldCharType="separate"/>
+            </w:r>
+            <w:r>
+              <w:rPr>
+                <w:noProof/>
+                <w:webHidden/>
+              </w:rPr>
+              <w:t>4</w:t>
+            </w:r>
+            <w:r>
+              <w:rPr>
+                <w:noProof/>
+                <w:webHidden/>
+              </w:rPr>
+              <w:fldChar w:fldCharType="end"/>
+            </w:r>
+          </w:hyperlink>
+        </w:p>
+        <w:p>
+          <w:pPr>
+            <w:pStyle w:val="TDC1"/>
+            <w:tabs>
+              <w:tab w:val="right" w:leader="dot" w:pos="8494"/>
+            </w:tabs>
+            <w:rPr>
+              <w:rFonts w:eastAsiaTheme="minorEastAsia"/>
+              <w:noProof/>
+              <w:lang w:eastAsia="es-ES"/>
+            </w:rPr>
+          </w:pPr>
+          <w:hyperlink w:anchor="_Toc123733187" w:history="1">
             <w:r>
               <w:rPr>
                 <w:rStyle w:val="Hipervnculo"/>
@@ -431,7 +503,7 @@
                 <w:noProof/>
                 <w:webHidden/>
               </w:rPr>
-              <w:instrText xml:space="preserve"> PAGEREF _Toc123657837 \h </w:instrText>
+              <w:instrText xml:space="preserve"> PAGEREF _Toc123733187 \h </w:instrText>
             </w:r>
             <w:r>
               <w:rPr>
@@ -451,7 +523,7 @@
                 <w:noProof/>
                 <w:webHidden/>
               </w:rPr>
-              <w:t>6</w:t>
+              <w:t>8</w:t>
             </w:r>
             <w:r>
               <w:rPr>
@@ -474,7 +546,7 @@
               <w:lang w:eastAsia="es-ES"/>
             </w:rPr>
           </w:pPr>
-          <w:hyperlink w:anchor="_Toc123657838" w:history="1">
+          <w:hyperlink w:anchor="_Toc123733188" w:history="1">
             <w:r>
               <w:rPr>
                 <w:rStyle w:val="Hipervnculo"/>
@@ -503,7 +575,7 @@
                 <w:noProof/>
                 <w:webHidden/>
               </w:rPr>
-              <w:instrText xml:space="preserve"> PAGEREF _Toc123657838 \h </w:instrText>
+              <w:instrText xml:space="preserve"> PAGEREF _Toc123733188 \h </w:instrText>
             </w:r>
             <w:r>
               <w:rPr>
@@ -523,7 +595,7 @@
                 <w:noProof/>
                 <w:webHidden/>
               </w:rPr>
-              <w:t>7</w:t>
+              <w:t>9</w:t>
             </w:r>
             <w:r>
               <w:rPr>
@@ -580,7 +652,7 @@
           <w:u w:val="single"/>
         </w:rPr>
       </w:pPr>
-      <w:bookmarkStart w:id="2" w:name="_Toc123657836"/>
+      <w:bookmarkStart w:id="2" w:name="_Toc123733185"/>
       <w:r>
         <w:rPr>
           <w:b/>
@@ -590,9 +662,88 @@
           <w:u w:val="single"/>
         </w:rPr>
         <w:lastRenderedPageBreak/>
+        <w:t>Librerías necesarias</w:t>
+      </w:r>
+      <w:bookmarkEnd w:id="2"/>
+    </w:p>
+    <w:p>
+      <w:pPr>
+        <w:rPr>
+          <w:sz w:val="24"/>
+          <w:szCs w:val="24"/>
+        </w:rPr>
+      </w:pPr>
+    </w:p>
+    <w:p>
+      <w:pPr>
+        <w:rPr>
+          <w:sz w:val="24"/>
+          <w:szCs w:val="24"/>
+        </w:rPr>
+      </w:pPr>
+      <w:r>
+        <w:rPr>
+          <w:sz w:val="24"/>
+          <w:szCs w:val="24"/>
+        </w:rPr>
+        <w:t>Todas l</w:t>
+      </w:r>
+      <w:r>
+        <w:rPr>
+          <w:sz w:val="24"/>
+          <w:szCs w:val="24"/>
+        </w:rPr>
+        <w:t>as librerías utilizadas son propias de Python excepto una, “dotenv”, la cual es necesario descargarse. Para ello, hay que escribir en la terminal “pip install python-dotenv”.</w:t>
+      </w:r>
+    </w:p>
+    <w:p>
+      <w:pPr>
+        <w:rPr>
+          <w:rFonts w:asciiTheme="majorHAnsi" w:eastAsiaTheme="majorEastAsia" w:hAnsiTheme="majorHAnsi" w:cstheme="majorBidi"/>
+          <w:b/>
+          <w:bCs/>
+          <w:color w:val="2F5496" w:themeColor="accent1" w:themeShade="BF"/>
+          <w:sz w:val="48"/>
+          <w:szCs w:val="48"/>
+          <w:u w:val="single"/>
+        </w:rPr>
+      </w:pPr>
+      <w:r>
+        <w:rPr>
+          <w:b/>
+          <w:bCs/>
+          <w:sz w:val="48"/>
+          <w:szCs w:val="48"/>
+          <w:u w:val="single"/>
+        </w:rPr>
+        <w:br w:type="page"/>
+      </w:r>
+    </w:p>
+    <w:p>
+      <w:pPr>
+        <w:pStyle w:val="Ttulo1"/>
+        <w:jc w:val="center"/>
+        <w:rPr>
+          <w:b/>
+          <w:bCs/>
+          <w:sz w:val="48"/>
+          <w:szCs w:val="48"/>
+          <w:u w:val="single"/>
+        </w:rPr>
+      </w:pPr>
+      <w:bookmarkStart w:id="3" w:name="_Toc123733186"/>
+      <w:r>
+        <w:rPr>
+          <w:b/>
+          <w:bCs/>
+          <w:sz w:val="48"/>
+          <w:szCs w:val="48"/>
+          <w:u w:val="single"/>
+        </w:rPr>
+        <w:lastRenderedPageBreak/>
         <w:t>Creación de los disparadores que se necesiten para completar la lógica de negocio</w:t>
       </w:r>
-      <w:bookmarkEnd w:id="2"/>
+      <w:bookmarkEnd w:id="3"/>
     </w:p>
     <w:p/>
     <w:p>
@@ -2442,6 +2593,26 @@
           <w:szCs w:val="21"/>
           <w:lang w:eastAsia="es-ES"/>
         </w:rPr>
+        <w:t>SECURITY</w:t>
+      </w:r>
+      <w:r>
+        <w:rPr>
+          <w:rFonts w:ascii="Consolas" w:eastAsia="Times New Roman" w:hAnsi="Consolas" w:cs="Times New Roman"/>
+          <w:color w:val="D4D4D4"/>
+          <w:sz w:val="21"/>
+          <w:szCs w:val="21"/>
+          <w:lang w:eastAsia="es-ES"/>
+        </w:rPr>
+        <w:t xml:space="preserve"> DEFINER </w:t>
+      </w:r>
+      <w:r>
+        <w:rPr>
+          <w:rFonts w:ascii="Consolas" w:eastAsia="Times New Roman" w:hAnsi="Consolas" w:cs="Times New Roman"/>
+          <w:color w:val="569CD6"/>
+          <w:sz w:val="21"/>
+          <w:szCs w:val="21"/>
+          <w:lang w:eastAsia="es-ES"/>
+        </w:rPr>
         <w:t>AS</w:t>
       </w:r>
       <w:r>
@@ -2475,29 +2646,6 @@
           <w:lang w:eastAsia="es-ES"/>
         </w:rPr>
         <w:t>$</w:t>
-      </w:r>
-    </w:p>
-    <w:p>
-      <w:pPr>
-        <w:shd w:val="clear" w:color="auto" w:fill="1E1E1E"/>
-        <w:spacing w:after="0" w:line="285" w:lineRule="atLeast"/>
-        <w:rPr>
-          <w:rFonts w:ascii="Consolas" w:eastAsia="Times New Roman" w:hAnsi="Consolas" w:cs="Times New Roman"/>
-          <w:color w:val="D4D4D4"/>
-          <w:sz w:val="21"/>
-          <w:szCs w:val="21"/>
-          <w:lang w:eastAsia="es-ES"/>
-        </w:rPr>
-      </w:pPr>
-      <w:r>
-        <w:rPr>
-          <w:rFonts w:ascii="Consolas" w:eastAsia="Times New Roman" w:hAnsi="Consolas" w:cs="Times New Roman"/>
-          <w:color w:val="569CD6"/>
-          <w:sz w:val="21"/>
-          <w:szCs w:val="21"/>
-          <w:lang w:eastAsia="es-ES"/>
-        </w:rPr>
-        <w:t>DECLARE</w:t>
       </w:r>
     </w:p>
     <w:p>
@@ -3687,114 +3835,114 @@
           <w:szCs w:val="21"/>
           <w:lang w:eastAsia="es-ES"/>
         </w:rPr>
+        <w:t xml:space="preserve">        </w:t>
+      </w:r>
+      <w:r>
+        <w:rPr>
+          <w:rFonts w:ascii="Consolas" w:eastAsia="Times New Roman" w:hAnsi="Consolas" w:cs="Times New Roman"/>
+          <w:color w:val="569CD6"/>
+          <w:sz w:val="21"/>
+          <w:szCs w:val="21"/>
+          <w:lang w:eastAsia="es-ES"/>
+        </w:rPr>
+        <w:t>INSERT INTO</w:t>
+      </w:r>
+      <w:r>
+        <w:rPr>
+          <w:rFonts w:ascii="Consolas" w:eastAsia="Times New Roman" w:hAnsi="Consolas" w:cs="Times New Roman"/>
+          <w:color w:val="D4D4D4"/>
+          <w:sz w:val="21"/>
+          <w:szCs w:val="21"/>
+          <w:lang w:eastAsia="es-ES"/>
+        </w:rPr>
+        <w:t xml:space="preserve"> </w:t>
+      </w:r>
+      <w:proofErr w:type="spellStart"/>
+      <w:r>
+        <w:rPr>
+          <w:rFonts w:ascii="Consolas" w:eastAsia="Times New Roman" w:hAnsi="Consolas" w:cs="Times New Roman"/>
+          <w:color w:val="D4D4D4"/>
+          <w:sz w:val="21"/>
+          <w:szCs w:val="21"/>
+          <w:lang w:eastAsia="es-ES"/>
+        </w:rPr>
+        <w:t>peliculas.pag_web</w:t>
+      </w:r>
+      <w:proofErr w:type="spellEnd"/>
+      <w:r>
+        <w:rPr>
+          <w:rFonts w:ascii="Consolas" w:eastAsia="Times New Roman" w:hAnsi="Consolas" w:cs="Times New Roman"/>
+          <w:color w:val="D4D4D4"/>
+          <w:sz w:val="21"/>
+          <w:szCs w:val="21"/>
+          <w:lang w:eastAsia="es-ES"/>
+        </w:rPr>
+        <w:t xml:space="preserve">(nombre) </w:t>
+      </w:r>
+      <w:r>
+        <w:rPr>
+          <w:rFonts w:ascii="Consolas" w:eastAsia="Times New Roman" w:hAnsi="Consolas" w:cs="Times New Roman"/>
+          <w:color w:val="569CD6"/>
+          <w:sz w:val="21"/>
+          <w:szCs w:val="21"/>
+          <w:lang w:eastAsia="es-ES"/>
+        </w:rPr>
+        <w:t>VALUES</w:t>
+      </w:r>
+      <w:r>
+        <w:rPr>
+          <w:rFonts w:ascii="Consolas" w:eastAsia="Times New Roman" w:hAnsi="Consolas" w:cs="Times New Roman"/>
+          <w:color w:val="D4D4D4"/>
+          <w:sz w:val="21"/>
+          <w:szCs w:val="21"/>
+          <w:lang w:eastAsia="es-ES"/>
+        </w:rPr>
+        <w:t xml:space="preserve"> (</w:t>
+      </w:r>
+      <w:proofErr w:type="spellStart"/>
+      <w:r>
+        <w:rPr>
+          <w:rFonts w:ascii="Consolas" w:eastAsia="Times New Roman" w:hAnsi="Consolas" w:cs="Times New Roman"/>
+          <w:color w:val="D4D4D4"/>
+          <w:sz w:val="21"/>
+          <w:szCs w:val="21"/>
+          <w:lang w:eastAsia="es-ES"/>
+        </w:rPr>
+        <w:t>NEW.nombre_pag_web</w:t>
+      </w:r>
+      <w:proofErr w:type="spellEnd"/>
+      <w:r>
+        <w:rPr>
+          <w:rFonts w:ascii="Consolas" w:eastAsia="Times New Roman" w:hAnsi="Consolas" w:cs="Times New Roman"/>
+          <w:color w:val="D4D4D4"/>
+          <w:sz w:val="21"/>
+          <w:szCs w:val="21"/>
+          <w:lang w:eastAsia="es-ES"/>
+        </w:rPr>
+        <w:t>);</w:t>
+      </w:r>
+    </w:p>
+    <w:p>
+      <w:pPr>
+        <w:shd w:val="clear" w:color="auto" w:fill="1E1E1E"/>
+        <w:spacing w:after="0" w:line="285" w:lineRule="atLeast"/>
+        <w:rPr>
+          <w:rFonts w:ascii="Consolas" w:eastAsia="Times New Roman" w:hAnsi="Consolas" w:cs="Times New Roman"/>
+          <w:color w:val="D4D4D4"/>
+          <w:sz w:val="21"/>
+          <w:szCs w:val="21"/>
+          <w:lang w:eastAsia="es-ES"/>
+        </w:rPr>
+      </w:pPr>
+      <w:r>
+        <w:rPr>
+          <w:rFonts w:ascii="Consolas" w:eastAsia="Times New Roman" w:hAnsi="Consolas" w:cs="Times New Roman"/>
+          <w:color w:val="D4D4D4"/>
+          <w:sz w:val="21"/>
+          <w:szCs w:val="21"/>
+          <w:lang w:eastAsia="es-ES"/>
+        </w:rPr>
         <w:lastRenderedPageBreak/>
-        <w:t xml:space="preserve">        </w:t>
-      </w:r>
-      <w:r>
-        <w:rPr>
-          <w:rFonts w:ascii="Consolas" w:eastAsia="Times New Roman" w:hAnsi="Consolas" w:cs="Times New Roman"/>
-          <w:color w:val="569CD6"/>
-          <w:sz w:val="21"/>
-          <w:szCs w:val="21"/>
-          <w:lang w:eastAsia="es-ES"/>
-        </w:rPr>
-        <w:t>INSERT INTO</w:t>
-      </w:r>
-      <w:r>
-        <w:rPr>
-          <w:rFonts w:ascii="Consolas" w:eastAsia="Times New Roman" w:hAnsi="Consolas" w:cs="Times New Roman"/>
-          <w:color w:val="D4D4D4"/>
-          <w:sz w:val="21"/>
-          <w:szCs w:val="21"/>
-          <w:lang w:eastAsia="es-ES"/>
-        </w:rPr>
-        <w:t xml:space="preserve"> </w:t>
-      </w:r>
-      <w:proofErr w:type="spellStart"/>
-      <w:r>
-        <w:rPr>
-          <w:rFonts w:ascii="Consolas" w:eastAsia="Times New Roman" w:hAnsi="Consolas" w:cs="Times New Roman"/>
-          <w:color w:val="D4D4D4"/>
-          <w:sz w:val="21"/>
-          <w:szCs w:val="21"/>
-          <w:lang w:eastAsia="es-ES"/>
-        </w:rPr>
-        <w:t>peliculas.pag_web</w:t>
-      </w:r>
-      <w:proofErr w:type="spellEnd"/>
-      <w:r>
-        <w:rPr>
-          <w:rFonts w:ascii="Consolas" w:eastAsia="Times New Roman" w:hAnsi="Consolas" w:cs="Times New Roman"/>
-          <w:color w:val="D4D4D4"/>
-          <w:sz w:val="21"/>
-          <w:szCs w:val="21"/>
-          <w:lang w:eastAsia="es-ES"/>
-        </w:rPr>
-        <w:t xml:space="preserve">(nombre) </w:t>
-      </w:r>
-      <w:r>
-        <w:rPr>
-          <w:rFonts w:ascii="Consolas" w:eastAsia="Times New Roman" w:hAnsi="Consolas" w:cs="Times New Roman"/>
-          <w:color w:val="569CD6"/>
-          <w:sz w:val="21"/>
-          <w:szCs w:val="21"/>
-          <w:lang w:eastAsia="es-ES"/>
-        </w:rPr>
-        <w:t>VALUES</w:t>
-      </w:r>
-      <w:r>
-        <w:rPr>
-          <w:rFonts w:ascii="Consolas" w:eastAsia="Times New Roman" w:hAnsi="Consolas" w:cs="Times New Roman"/>
-          <w:color w:val="D4D4D4"/>
-          <w:sz w:val="21"/>
-          <w:szCs w:val="21"/>
-          <w:lang w:eastAsia="es-ES"/>
-        </w:rPr>
-        <w:t xml:space="preserve"> (</w:t>
-      </w:r>
-      <w:proofErr w:type="spellStart"/>
-      <w:r>
-        <w:rPr>
-          <w:rFonts w:ascii="Consolas" w:eastAsia="Times New Roman" w:hAnsi="Consolas" w:cs="Times New Roman"/>
-          <w:color w:val="D4D4D4"/>
-          <w:sz w:val="21"/>
-          <w:szCs w:val="21"/>
-          <w:lang w:eastAsia="es-ES"/>
-        </w:rPr>
-        <w:t>NEW.nombre_pag_web</w:t>
-      </w:r>
-      <w:proofErr w:type="spellEnd"/>
-      <w:r>
-        <w:rPr>
-          <w:rFonts w:ascii="Consolas" w:eastAsia="Times New Roman" w:hAnsi="Consolas" w:cs="Times New Roman"/>
-          <w:color w:val="D4D4D4"/>
-          <w:sz w:val="21"/>
-          <w:szCs w:val="21"/>
-          <w:lang w:eastAsia="es-ES"/>
-        </w:rPr>
-        <w:t>);</w:t>
-      </w:r>
-    </w:p>
-    <w:p>
-      <w:pPr>
-        <w:shd w:val="clear" w:color="auto" w:fill="1E1E1E"/>
-        <w:spacing w:after="0" w:line="285" w:lineRule="atLeast"/>
-        <w:rPr>
-          <w:rFonts w:ascii="Consolas" w:eastAsia="Times New Roman" w:hAnsi="Consolas" w:cs="Times New Roman"/>
-          <w:color w:val="D4D4D4"/>
-          <w:sz w:val="21"/>
-          <w:szCs w:val="21"/>
-          <w:lang w:eastAsia="es-ES"/>
-        </w:rPr>
-      </w:pPr>
-      <w:r>
-        <w:rPr>
-          <w:rFonts w:ascii="Consolas" w:eastAsia="Times New Roman" w:hAnsi="Consolas" w:cs="Times New Roman"/>
-          <w:color w:val="D4D4D4"/>
-          <w:sz w:val="21"/>
-          <w:szCs w:val="21"/>
-          <w:lang w:eastAsia="es-ES"/>
-        </w:rPr>
         <w:t xml:space="preserve">    </w:t>
       </w:r>
       <w:r>
@@ -4331,6 +4479,1953 @@
         </w:rPr>
         <w:t>El tercer trigger creará una nueva tabla para almacenar la puntuación media de las películas obtenida de sus respectivas críticas. Esta puntuación se ira actualizando a medida que se inserten nuevas críticas.</w:t>
       </w:r>
+    </w:p>
+    <w:p>
+      <w:pPr>
+        <w:jc w:val="both"/>
+        <w:rPr>
+          <w:sz w:val="24"/>
+          <w:szCs w:val="24"/>
+        </w:rPr>
+      </w:pPr>
+      <w:r>
+        <w:rPr>
+          <w:sz w:val="24"/>
+          <w:szCs w:val="24"/>
+        </w:rPr>
+        <w:t>Primero, crearemos una vista con la consulta para calcular la media de cada película, y crearemos una nueva tabla que almacene el título de la película, el año y su respectiva media.</w:t>
+      </w:r>
+    </w:p>
+    <w:p>
+      <w:pPr>
+        <w:shd w:val="clear" w:color="auto" w:fill="1E1E1E"/>
+        <w:spacing w:after="0" w:line="285" w:lineRule="atLeast"/>
+        <w:rPr>
+          <w:rFonts w:ascii="Consolas" w:eastAsia="Times New Roman" w:hAnsi="Consolas" w:cs="Times New Roman"/>
+          <w:color w:val="D4D4D4"/>
+          <w:sz w:val="21"/>
+          <w:szCs w:val="21"/>
+          <w:lang w:eastAsia="es-ES"/>
+        </w:rPr>
+      </w:pPr>
+      <w:r>
+        <w:rPr>
+          <w:rFonts w:ascii="Consolas" w:eastAsia="Times New Roman" w:hAnsi="Consolas" w:cs="Times New Roman"/>
+          <w:color w:val="569CD6"/>
+          <w:sz w:val="21"/>
+          <w:szCs w:val="21"/>
+          <w:lang w:eastAsia="es-ES"/>
+        </w:rPr>
+        <w:t>CREATE</w:t>
+      </w:r>
+      <w:r>
+        <w:rPr>
+          <w:rFonts w:ascii="Consolas" w:eastAsia="Times New Roman" w:hAnsi="Consolas" w:cs="Times New Roman"/>
+          <w:color w:val="D4D4D4"/>
+          <w:sz w:val="21"/>
+          <w:szCs w:val="21"/>
+          <w:lang w:eastAsia="es-ES"/>
+        </w:rPr>
+        <w:t xml:space="preserve"> </w:t>
+      </w:r>
+      <w:r>
+        <w:rPr>
+          <w:rFonts w:ascii="Consolas" w:eastAsia="Times New Roman" w:hAnsi="Consolas" w:cs="Times New Roman"/>
+          <w:color w:val="569CD6"/>
+          <w:sz w:val="21"/>
+          <w:szCs w:val="21"/>
+          <w:lang w:eastAsia="es-ES"/>
+        </w:rPr>
+        <w:t>VIEW</w:t>
+      </w:r>
+      <w:r>
+        <w:rPr>
+          <w:rFonts w:ascii="Consolas" w:eastAsia="Times New Roman" w:hAnsi="Consolas" w:cs="Times New Roman"/>
+          <w:color w:val="D4D4D4"/>
+          <w:sz w:val="21"/>
+          <w:szCs w:val="21"/>
+          <w:lang w:eastAsia="es-ES"/>
+        </w:rPr>
+        <w:t xml:space="preserve"> </w:t>
+      </w:r>
+      <w:proofErr w:type="spellStart"/>
+      <w:r>
+        <w:rPr>
+          <w:rFonts w:ascii="Consolas" w:eastAsia="Times New Roman" w:hAnsi="Consolas" w:cs="Times New Roman"/>
+          <w:color w:val="DCDCAA"/>
+          <w:sz w:val="21"/>
+          <w:szCs w:val="21"/>
+          <w:lang w:eastAsia="es-ES"/>
+        </w:rPr>
+        <w:t>peliculas</w:t>
+      </w:r>
+      <w:r>
+        <w:rPr>
+          <w:rFonts w:ascii="Consolas" w:eastAsia="Times New Roman" w:hAnsi="Consolas" w:cs="Times New Roman"/>
+          <w:color w:val="D4D4D4"/>
+          <w:sz w:val="21"/>
+          <w:szCs w:val="21"/>
+          <w:lang w:eastAsia="es-ES"/>
+        </w:rPr>
+        <w:t>.media_peliculas</w:t>
+      </w:r>
+      <w:proofErr w:type="spellEnd"/>
+      <w:r>
+        <w:rPr>
+          <w:rFonts w:ascii="Consolas" w:eastAsia="Times New Roman" w:hAnsi="Consolas" w:cs="Times New Roman"/>
+          <w:color w:val="D4D4D4"/>
+          <w:sz w:val="21"/>
+          <w:szCs w:val="21"/>
+          <w:lang w:eastAsia="es-ES"/>
+        </w:rPr>
+        <w:t xml:space="preserve"> </w:t>
+      </w:r>
+      <w:r>
+        <w:rPr>
+          <w:rFonts w:ascii="Consolas" w:eastAsia="Times New Roman" w:hAnsi="Consolas" w:cs="Times New Roman"/>
+          <w:color w:val="569CD6"/>
+          <w:sz w:val="21"/>
+          <w:szCs w:val="21"/>
+          <w:lang w:eastAsia="es-ES"/>
+        </w:rPr>
+        <w:t>as</w:t>
+      </w:r>
+    </w:p>
+    <w:p>
+      <w:pPr>
+        <w:shd w:val="clear" w:color="auto" w:fill="1E1E1E"/>
+        <w:spacing w:after="0" w:line="285" w:lineRule="atLeast"/>
+        <w:rPr>
+          <w:rFonts w:ascii="Consolas" w:eastAsia="Times New Roman" w:hAnsi="Consolas" w:cs="Times New Roman"/>
+          <w:color w:val="D4D4D4"/>
+          <w:sz w:val="21"/>
+          <w:szCs w:val="21"/>
+          <w:lang w:eastAsia="es-ES"/>
+        </w:rPr>
+      </w:pPr>
+      <w:r>
+        <w:rPr>
+          <w:rFonts w:ascii="Consolas" w:eastAsia="Times New Roman" w:hAnsi="Consolas" w:cs="Times New Roman"/>
+          <w:color w:val="D4D4D4"/>
+          <w:sz w:val="21"/>
+          <w:szCs w:val="21"/>
+          <w:lang w:eastAsia="es-ES"/>
+        </w:rPr>
+        <w:t>(</w:t>
+      </w:r>
+      <w:r>
+        <w:rPr>
+          <w:rFonts w:ascii="Consolas" w:eastAsia="Times New Roman" w:hAnsi="Consolas" w:cs="Times New Roman"/>
+          <w:color w:val="569CD6"/>
+          <w:sz w:val="21"/>
+          <w:szCs w:val="21"/>
+          <w:lang w:eastAsia="es-ES"/>
+        </w:rPr>
+        <w:t>SELECT</w:t>
+      </w:r>
+      <w:r>
+        <w:rPr>
+          <w:rFonts w:ascii="Consolas" w:eastAsia="Times New Roman" w:hAnsi="Consolas" w:cs="Times New Roman"/>
+          <w:color w:val="D4D4D4"/>
+          <w:sz w:val="21"/>
+          <w:szCs w:val="21"/>
+          <w:lang w:eastAsia="es-ES"/>
+        </w:rPr>
+        <w:t xml:space="preserve"> </w:t>
+      </w:r>
+      <w:proofErr w:type="spellStart"/>
+      <w:r>
+        <w:rPr>
+          <w:rFonts w:ascii="Consolas" w:eastAsia="Times New Roman" w:hAnsi="Consolas" w:cs="Times New Roman"/>
+          <w:color w:val="D4D4D4"/>
+          <w:sz w:val="21"/>
+          <w:szCs w:val="21"/>
+          <w:lang w:eastAsia="es-ES"/>
+        </w:rPr>
+        <w:t>titulo_peliculas</w:t>
+      </w:r>
+      <w:proofErr w:type="spellEnd"/>
+      <w:r>
+        <w:rPr>
+          <w:rFonts w:ascii="Consolas" w:eastAsia="Times New Roman" w:hAnsi="Consolas" w:cs="Times New Roman"/>
+          <w:color w:val="D4D4D4"/>
+          <w:sz w:val="21"/>
+          <w:szCs w:val="21"/>
+          <w:lang w:eastAsia="es-ES"/>
+        </w:rPr>
+        <w:t xml:space="preserve">, </w:t>
+      </w:r>
+      <w:proofErr w:type="spellStart"/>
+      <w:r>
+        <w:rPr>
+          <w:rFonts w:ascii="Consolas" w:eastAsia="Times New Roman" w:hAnsi="Consolas" w:cs="Times New Roman"/>
+          <w:color w:val="D4D4D4"/>
+          <w:sz w:val="21"/>
+          <w:szCs w:val="21"/>
+          <w:lang w:eastAsia="es-ES"/>
+        </w:rPr>
+        <w:t>anno_peliculas</w:t>
+      </w:r>
+      <w:proofErr w:type="spellEnd"/>
+      <w:r>
+        <w:rPr>
+          <w:rFonts w:ascii="Consolas" w:eastAsia="Times New Roman" w:hAnsi="Consolas" w:cs="Times New Roman"/>
+          <w:color w:val="D4D4D4"/>
+          <w:sz w:val="21"/>
+          <w:szCs w:val="21"/>
+          <w:lang w:eastAsia="es-ES"/>
+        </w:rPr>
+        <w:t xml:space="preserve">, </w:t>
+      </w:r>
+      <w:proofErr w:type="spellStart"/>
+      <w:r>
+        <w:rPr>
+          <w:rFonts w:ascii="Consolas" w:eastAsia="Times New Roman" w:hAnsi="Consolas" w:cs="Times New Roman"/>
+          <w:color w:val="DCDCAA"/>
+          <w:sz w:val="21"/>
+          <w:szCs w:val="21"/>
+          <w:lang w:eastAsia="es-ES"/>
+        </w:rPr>
+        <w:t>avg</w:t>
+      </w:r>
+      <w:proofErr w:type="spellEnd"/>
+      <w:r>
+        <w:rPr>
+          <w:rFonts w:ascii="Consolas" w:eastAsia="Times New Roman" w:hAnsi="Consolas" w:cs="Times New Roman"/>
+          <w:color w:val="D4D4D4"/>
+          <w:sz w:val="21"/>
+          <w:szCs w:val="21"/>
+          <w:lang w:eastAsia="es-ES"/>
+        </w:rPr>
+        <w:t>(</w:t>
+      </w:r>
+      <w:proofErr w:type="spellStart"/>
+      <w:r>
+        <w:rPr>
+          <w:rFonts w:ascii="Consolas" w:eastAsia="Times New Roman" w:hAnsi="Consolas" w:cs="Times New Roman"/>
+          <w:color w:val="D4D4D4"/>
+          <w:sz w:val="21"/>
+          <w:szCs w:val="21"/>
+          <w:lang w:eastAsia="es-ES"/>
+        </w:rPr>
+        <w:t>puntuacion</w:t>
+      </w:r>
+      <w:proofErr w:type="spellEnd"/>
+      <w:r>
+        <w:rPr>
+          <w:rFonts w:ascii="Consolas" w:eastAsia="Times New Roman" w:hAnsi="Consolas" w:cs="Times New Roman"/>
+          <w:color w:val="D4D4D4"/>
+          <w:sz w:val="21"/>
+          <w:szCs w:val="21"/>
+          <w:lang w:eastAsia="es-ES"/>
+        </w:rPr>
+        <w:t xml:space="preserve">) </w:t>
+      </w:r>
+      <w:r>
+        <w:rPr>
+          <w:rFonts w:ascii="Consolas" w:eastAsia="Times New Roman" w:hAnsi="Consolas" w:cs="Times New Roman"/>
+          <w:color w:val="569CD6"/>
+          <w:sz w:val="21"/>
+          <w:szCs w:val="21"/>
+          <w:lang w:eastAsia="es-ES"/>
+        </w:rPr>
+        <w:t>as</w:t>
+      </w:r>
+      <w:r>
+        <w:rPr>
+          <w:rFonts w:ascii="Consolas" w:eastAsia="Times New Roman" w:hAnsi="Consolas" w:cs="Times New Roman"/>
+          <w:color w:val="D4D4D4"/>
+          <w:sz w:val="21"/>
+          <w:szCs w:val="21"/>
+          <w:lang w:eastAsia="es-ES"/>
+        </w:rPr>
+        <w:t xml:space="preserve"> </w:t>
+      </w:r>
+      <w:proofErr w:type="spellStart"/>
+      <w:r>
+        <w:rPr>
+          <w:rFonts w:ascii="Consolas" w:eastAsia="Times New Roman" w:hAnsi="Consolas" w:cs="Times New Roman"/>
+          <w:color w:val="D4D4D4"/>
+          <w:sz w:val="21"/>
+          <w:szCs w:val="21"/>
+          <w:lang w:eastAsia="es-ES"/>
+        </w:rPr>
+        <w:t>puntuacion_media</w:t>
+      </w:r>
+      <w:proofErr w:type="spellEnd"/>
+    </w:p>
+    <w:p>
+      <w:pPr>
+        <w:shd w:val="clear" w:color="auto" w:fill="1E1E1E"/>
+        <w:spacing w:after="0" w:line="285" w:lineRule="atLeast"/>
+        <w:rPr>
+          <w:rFonts w:ascii="Consolas" w:eastAsia="Times New Roman" w:hAnsi="Consolas" w:cs="Times New Roman"/>
+          <w:color w:val="D4D4D4"/>
+          <w:sz w:val="21"/>
+          <w:szCs w:val="21"/>
+          <w:lang w:eastAsia="es-ES"/>
+        </w:rPr>
+      </w:pPr>
+      <w:r>
+        <w:rPr>
+          <w:rFonts w:ascii="Consolas" w:eastAsia="Times New Roman" w:hAnsi="Consolas" w:cs="Times New Roman"/>
+          <w:color w:val="569CD6"/>
+          <w:sz w:val="21"/>
+          <w:szCs w:val="21"/>
+          <w:lang w:eastAsia="es-ES"/>
+        </w:rPr>
+        <w:t>FROM</w:t>
+      </w:r>
+    </w:p>
+    <w:p>
+      <w:pPr>
+        <w:shd w:val="clear" w:color="auto" w:fill="1E1E1E"/>
+        <w:spacing w:after="0" w:line="285" w:lineRule="atLeast"/>
+        <w:rPr>
+          <w:rFonts w:ascii="Consolas" w:eastAsia="Times New Roman" w:hAnsi="Consolas" w:cs="Times New Roman"/>
+          <w:color w:val="D4D4D4"/>
+          <w:sz w:val="21"/>
+          <w:szCs w:val="21"/>
+          <w:lang w:eastAsia="es-ES"/>
+        </w:rPr>
+      </w:pPr>
+      <w:proofErr w:type="spellStart"/>
+      <w:r>
+        <w:rPr>
+          <w:rFonts w:ascii="Consolas" w:eastAsia="Times New Roman" w:hAnsi="Consolas" w:cs="Times New Roman"/>
+          <w:color w:val="D4D4D4"/>
+          <w:sz w:val="21"/>
+          <w:szCs w:val="21"/>
+          <w:lang w:eastAsia="es-ES"/>
+        </w:rPr>
+        <w:t>peliculas.criticas</w:t>
+      </w:r>
+      <w:proofErr w:type="spellEnd"/>
+    </w:p>
+    <w:p>
+      <w:pPr>
+        <w:shd w:val="clear" w:color="auto" w:fill="1E1E1E"/>
+        <w:spacing w:after="0" w:line="285" w:lineRule="atLeast"/>
+        <w:rPr>
+          <w:rFonts w:ascii="Consolas" w:eastAsia="Times New Roman" w:hAnsi="Consolas" w:cs="Times New Roman"/>
+          <w:color w:val="D4D4D4"/>
+          <w:sz w:val="21"/>
+          <w:szCs w:val="21"/>
+          <w:lang w:eastAsia="es-ES"/>
+        </w:rPr>
+      </w:pPr>
+      <w:r>
+        <w:rPr>
+          <w:rFonts w:ascii="Consolas" w:eastAsia="Times New Roman" w:hAnsi="Consolas" w:cs="Times New Roman"/>
+          <w:color w:val="569CD6"/>
+          <w:sz w:val="21"/>
+          <w:szCs w:val="21"/>
+          <w:lang w:eastAsia="es-ES"/>
+        </w:rPr>
+        <w:t>GROUP BY</w:t>
+      </w:r>
+    </w:p>
+    <w:p>
+      <w:pPr>
+        <w:shd w:val="clear" w:color="auto" w:fill="1E1E1E"/>
+        <w:spacing w:after="0" w:line="285" w:lineRule="atLeast"/>
+        <w:rPr>
+          <w:rFonts w:ascii="Consolas" w:eastAsia="Times New Roman" w:hAnsi="Consolas" w:cs="Times New Roman"/>
+          <w:color w:val="D4D4D4"/>
+          <w:sz w:val="21"/>
+          <w:szCs w:val="21"/>
+          <w:lang w:eastAsia="es-ES"/>
+        </w:rPr>
+      </w:pPr>
+      <w:proofErr w:type="spellStart"/>
+      <w:r>
+        <w:rPr>
+          <w:rFonts w:ascii="Consolas" w:eastAsia="Times New Roman" w:hAnsi="Consolas" w:cs="Times New Roman"/>
+          <w:color w:val="D4D4D4"/>
+          <w:sz w:val="21"/>
+          <w:szCs w:val="21"/>
+          <w:lang w:eastAsia="es-ES"/>
+        </w:rPr>
+        <w:t>titulo_peliculas</w:t>
+      </w:r>
+      <w:proofErr w:type="spellEnd"/>
+      <w:r>
+        <w:rPr>
+          <w:rFonts w:ascii="Consolas" w:eastAsia="Times New Roman" w:hAnsi="Consolas" w:cs="Times New Roman"/>
+          <w:color w:val="D4D4D4"/>
+          <w:sz w:val="21"/>
+          <w:szCs w:val="21"/>
+          <w:lang w:eastAsia="es-ES"/>
+        </w:rPr>
+        <w:t xml:space="preserve">, </w:t>
+      </w:r>
+      <w:proofErr w:type="spellStart"/>
+      <w:r>
+        <w:rPr>
+          <w:rFonts w:ascii="Consolas" w:eastAsia="Times New Roman" w:hAnsi="Consolas" w:cs="Times New Roman"/>
+          <w:color w:val="D4D4D4"/>
+          <w:sz w:val="21"/>
+          <w:szCs w:val="21"/>
+          <w:lang w:eastAsia="es-ES"/>
+        </w:rPr>
+        <w:t>anno_peliculas</w:t>
+      </w:r>
+      <w:proofErr w:type="spellEnd"/>
+    </w:p>
+    <w:p>
+      <w:pPr>
+        <w:shd w:val="clear" w:color="auto" w:fill="1E1E1E"/>
+        <w:spacing w:after="0" w:line="285" w:lineRule="atLeast"/>
+        <w:rPr>
+          <w:rFonts w:ascii="Consolas" w:eastAsia="Times New Roman" w:hAnsi="Consolas" w:cs="Times New Roman"/>
+          <w:color w:val="D4D4D4"/>
+          <w:sz w:val="21"/>
+          <w:szCs w:val="21"/>
+          <w:lang w:eastAsia="es-ES"/>
+        </w:rPr>
+      </w:pPr>
+      <w:r>
+        <w:rPr>
+          <w:rFonts w:ascii="Consolas" w:eastAsia="Times New Roman" w:hAnsi="Consolas" w:cs="Times New Roman"/>
+          <w:color w:val="569CD6"/>
+          <w:sz w:val="21"/>
+          <w:szCs w:val="21"/>
+          <w:lang w:eastAsia="es-ES"/>
+        </w:rPr>
+        <w:t>ORDER BY</w:t>
+      </w:r>
+    </w:p>
+    <w:p>
+      <w:pPr>
+        <w:shd w:val="clear" w:color="auto" w:fill="1E1E1E"/>
+        <w:spacing w:after="0" w:line="285" w:lineRule="atLeast"/>
+        <w:rPr>
+          <w:rFonts w:ascii="Consolas" w:eastAsia="Times New Roman" w:hAnsi="Consolas" w:cs="Times New Roman"/>
+          <w:color w:val="D4D4D4"/>
+          <w:sz w:val="21"/>
+          <w:szCs w:val="21"/>
+          <w:lang w:eastAsia="es-ES"/>
+        </w:rPr>
+      </w:pPr>
+      <w:proofErr w:type="spellStart"/>
+      <w:r>
+        <w:rPr>
+          <w:rFonts w:ascii="Consolas" w:eastAsia="Times New Roman" w:hAnsi="Consolas" w:cs="Times New Roman"/>
+          <w:color w:val="DCDCAA"/>
+          <w:sz w:val="21"/>
+          <w:szCs w:val="21"/>
+          <w:lang w:eastAsia="es-ES"/>
+        </w:rPr>
+        <w:t>avg</w:t>
+      </w:r>
+      <w:proofErr w:type="spellEnd"/>
+      <w:r>
+        <w:rPr>
+          <w:rFonts w:ascii="Consolas" w:eastAsia="Times New Roman" w:hAnsi="Consolas" w:cs="Times New Roman"/>
+          <w:color w:val="D4D4D4"/>
+          <w:sz w:val="21"/>
+          <w:szCs w:val="21"/>
+          <w:lang w:eastAsia="es-ES"/>
+        </w:rPr>
+        <w:t>(</w:t>
+      </w:r>
+      <w:proofErr w:type="spellStart"/>
+      <w:r>
+        <w:rPr>
+          <w:rFonts w:ascii="Consolas" w:eastAsia="Times New Roman" w:hAnsi="Consolas" w:cs="Times New Roman"/>
+          <w:color w:val="D4D4D4"/>
+          <w:sz w:val="21"/>
+          <w:szCs w:val="21"/>
+          <w:lang w:eastAsia="es-ES"/>
+        </w:rPr>
+        <w:t>puntuacion</w:t>
+      </w:r>
+      <w:proofErr w:type="spellEnd"/>
+      <w:r>
+        <w:rPr>
+          <w:rFonts w:ascii="Consolas" w:eastAsia="Times New Roman" w:hAnsi="Consolas" w:cs="Times New Roman"/>
+          <w:color w:val="D4D4D4"/>
+          <w:sz w:val="21"/>
+          <w:szCs w:val="21"/>
+          <w:lang w:eastAsia="es-ES"/>
+        </w:rPr>
+        <w:t>));</w:t>
+      </w:r>
+    </w:p>
+    <w:p>
+      <w:pPr>
+        <w:shd w:val="clear" w:color="auto" w:fill="1E1E1E"/>
+        <w:spacing w:after="0" w:line="285" w:lineRule="atLeast"/>
+        <w:rPr>
+          <w:rFonts w:ascii="Consolas" w:eastAsia="Times New Roman" w:hAnsi="Consolas" w:cs="Times New Roman"/>
+          <w:color w:val="D4D4D4"/>
+          <w:sz w:val="21"/>
+          <w:szCs w:val="21"/>
+          <w:lang w:eastAsia="es-ES"/>
+        </w:rPr>
+      </w:pPr>
+    </w:p>
+    <w:p>
+      <w:pPr>
+        <w:shd w:val="clear" w:color="auto" w:fill="1E1E1E"/>
+        <w:spacing w:after="0" w:line="285" w:lineRule="atLeast"/>
+        <w:rPr>
+          <w:rFonts w:ascii="Consolas" w:eastAsia="Times New Roman" w:hAnsi="Consolas" w:cs="Times New Roman"/>
+          <w:color w:val="D4D4D4"/>
+          <w:sz w:val="21"/>
+          <w:szCs w:val="21"/>
+          <w:lang w:eastAsia="es-ES"/>
+        </w:rPr>
+      </w:pPr>
+      <w:r>
+        <w:rPr>
+          <w:rFonts w:ascii="Consolas" w:eastAsia="Times New Roman" w:hAnsi="Consolas" w:cs="Times New Roman"/>
+          <w:color w:val="569CD6"/>
+          <w:sz w:val="21"/>
+          <w:szCs w:val="21"/>
+          <w:lang w:eastAsia="es-ES"/>
+        </w:rPr>
+        <w:t>CREATE</w:t>
+      </w:r>
+      <w:r>
+        <w:rPr>
+          <w:rFonts w:ascii="Consolas" w:eastAsia="Times New Roman" w:hAnsi="Consolas" w:cs="Times New Roman"/>
+          <w:color w:val="D4D4D4"/>
+          <w:sz w:val="21"/>
+          <w:szCs w:val="21"/>
+          <w:lang w:eastAsia="es-ES"/>
+        </w:rPr>
+        <w:t xml:space="preserve"> </w:t>
+      </w:r>
+      <w:r>
+        <w:rPr>
+          <w:rFonts w:ascii="Consolas" w:eastAsia="Times New Roman" w:hAnsi="Consolas" w:cs="Times New Roman"/>
+          <w:color w:val="569CD6"/>
+          <w:sz w:val="21"/>
+          <w:szCs w:val="21"/>
+          <w:lang w:eastAsia="es-ES"/>
+        </w:rPr>
+        <w:t>TABLE</w:t>
+      </w:r>
+      <w:r>
+        <w:rPr>
+          <w:rFonts w:ascii="Consolas" w:eastAsia="Times New Roman" w:hAnsi="Consolas" w:cs="Times New Roman"/>
+          <w:color w:val="D4D4D4"/>
+          <w:sz w:val="21"/>
+          <w:szCs w:val="21"/>
+          <w:lang w:eastAsia="es-ES"/>
+        </w:rPr>
+        <w:t xml:space="preserve"> </w:t>
+      </w:r>
+      <w:proofErr w:type="spellStart"/>
+      <w:r>
+        <w:rPr>
+          <w:rFonts w:ascii="Consolas" w:eastAsia="Times New Roman" w:hAnsi="Consolas" w:cs="Times New Roman"/>
+          <w:color w:val="DCDCAA"/>
+          <w:sz w:val="21"/>
+          <w:szCs w:val="21"/>
+          <w:lang w:eastAsia="es-ES"/>
+        </w:rPr>
+        <w:t>peliculas</w:t>
+      </w:r>
+      <w:r>
+        <w:rPr>
+          <w:rFonts w:ascii="Consolas" w:eastAsia="Times New Roman" w:hAnsi="Consolas" w:cs="Times New Roman"/>
+          <w:color w:val="D4D4D4"/>
+          <w:sz w:val="21"/>
+          <w:szCs w:val="21"/>
+          <w:lang w:eastAsia="es-ES"/>
+        </w:rPr>
+        <w:t>.nota_media_peliculas</w:t>
+      </w:r>
+      <w:proofErr w:type="spellEnd"/>
+      <w:r>
+        <w:rPr>
+          <w:rFonts w:ascii="Consolas" w:eastAsia="Times New Roman" w:hAnsi="Consolas" w:cs="Times New Roman"/>
+          <w:color w:val="D4D4D4"/>
+          <w:sz w:val="21"/>
+          <w:szCs w:val="21"/>
+          <w:lang w:eastAsia="es-ES"/>
+        </w:rPr>
+        <w:t>(</w:t>
+      </w:r>
+    </w:p>
+    <w:p>
+      <w:pPr>
+        <w:shd w:val="clear" w:color="auto" w:fill="1E1E1E"/>
+        <w:spacing w:after="0" w:line="285" w:lineRule="atLeast"/>
+        <w:rPr>
+          <w:rFonts w:ascii="Consolas" w:eastAsia="Times New Roman" w:hAnsi="Consolas" w:cs="Times New Roman"/>
+          <w:color w:val="D4D4D4"/>
+          <w:sz w:val="21"/>
+          <w:szCs w:val="21"/>
+          <w:lang w:eastAsia="es-ES"/>
+        </w:rPr>
+      </w:pPr>
+      <w:r>
+        <w:rPr>
+          <w:rFonts w:ascii="Consolas" w:eastAsia="Times New Roman" w:hAnsi="Consolas" w:cs="Times New Roman"/>
+          <w:color w:val="D4D4D4"/>
+          <w:sz w:val="21"/>
+          <w:szCs w:val="21"/>
+          <w:lang w:eastAsia="es-ES"/>
+        </w:rPr>
+        <w:t xml:space="preserve">    </w:t>
+      </w:r>
+      <w:proofErr w:type="spellStart"/>
+      <w:r>
+        <w:rPr>
+          <w:rFonts w:ascii="Consolas" w:eastAsia="Times New Roman" w:hAnsi="Consolas" w:cs="Times New Roman"/>
+          <w:color w:val="D4D4D4"/>
+          <w:sz w:val="21"/>
+          <w:szCs w:val="21"/>
+          <w:lang w:eastAsia="es-ES"/>
+        </w:rPr>
+        <w:t>titulo_peliculas</w:t>
+      </w:r>
+      <w:proofErr w:type="spellEnd"/>
+      <w:r>
+        <w:rPr>
+          <w:rFonts w:ascii="Consolas" w:eastAsia="Times New Roman" w:hAnsi="Consolas" w:cs="Times New Roman"/>
+          <w:color w:val="D4D4D4"/>
+          <w:sz w:val="21"/>
+          <w:szCs w:val="21"/>
+          <w:lang w:eastAsia="es-ES"/>
+        </w:rPr>
+        <w:t xml:space="preserve"> </w:t>
+      </w:r>
+      <w:proofErr w:type="spellStart"/>
+      <w:r>
+        <w:rPr>
+          <w:rFonts w:ascii="Consolas" w:eastAsia="Times New Roman" w:hAnsi="Consolas" w:cs="Times New Roman"/>
+          <w:color w:val="569CD6"/>
+          <w:sz w:val="21"/>
+          <w:szCs w:val="21"/>
+          <w:lang w:eastAsia="es-ES"/>
+        </w:rPr>
+        <w:t>text</w:t>
+      </w:r>
+      <w:proofErr w:type="spellEnd"/>
+      <w:r>
+        <w:rPr>
+          <w:rFonts w:ascii="Consolas" w:eastAsia="Times New Roman" w:hAnsi="Consolas" w:cs="Times New Roman"/>
+          <w:color w:val="D4D4D4"/>
+          <w:sz w:val="21"/>
+          <w:szCs w:val="21"/>
+          <w:lang w:eastAsia="es-ES"/>
+        </w:rPr>
+        <w:t>,</w:t>
+      </w:r>
+    </w:p>
+    <w:p>
+      <w:pPr>
+        <w:shd w:val="clear" w:color="auto" w:fill="1E1E1E"/>
+        <w:spacing w:after="0" w:line="285" w:lineRule="atLeast"/>
+        <w:rPr>
+          <w:rFonts w:ascii="Consolas" w:eastAsia="Times New Roman" w:hAnsi="Consolas" w:cs="Times New Roman"/>
+          <w:color w:val="D4D4D4"/>
+          <w:sz w:val="21"/>
+          <w:szCs w:val="21"/>
+          <w:lang w:eastAsia="es-ES"/>
+        </w:rPr>
+      </w:pPr>
+      <w:r>
+        <w:rPr>
+          <w:rFonts w:ascii="Consolas" w:eastAsia="Times New Roman" w:hAnsi="Consolas" w:cs="Times New Roman"/>
+          <w:color w:val="D4D4D4"/>
+          <w:sz w:val="21"/>
+          <w:szCs w:val="21"/>
+          <w:lang w:eastAsia="es-ES"/>
+        </w:rPr>
+        <w:t xml:space="preserve">    </w:t>
+      </w:r>
+      <w:proofErr w:type="spellStart"/>
+      <w:r>
+        <w:rPr>
+          <w:rFonts w:ascii="Consolas" w:eastAsia="Times New Roman" w:hAnsi="Consolas" w:cs="Times New Roman"/>
+          <w:color w:val="D4D4D4"/>
+          <w:sz w:val="21"/>
+          <w:szCs w:val="21"/>
+          <w:lang w:eastAsia="es-ES"/>
+        </w:rPr>
+        <w:t>anno_peliculas</w:t>
+      </w:r>
+      <w:proofErr w:type="spellEnd"/>
+      <w:r>
+        <w:rPr>
+          <w:rFonts w:ascii="Consolas" w:eastAsia="Times New Roman" w:hAnsi="Consolas" w:cs="Times New Roman"/>
+          <w:color w:val="D4D4D4"/>
+          <w:sz w:val="21"/>
+          <w:szCs w:val="21"/>
+          <w:lang w:eastAsia="es-ES"/>
+        </w:rPr>
+        <w:t xml:space="preserve"> </w:t>
+      </w:r>
+      <w:r>
+        <w:rPr>
+          <w:rFonts w:ascii="Consolas" w:eastAsia="Times New Roman" w:hAnsi="Consolas" w:cs="Times New Roman"/>
+          <w:color w:val="569CD6"/>
+          <w:sz w:val="21"/>
+          <w:szCs w:val="21"/>
+          <w:lang w:eastAsia="es-ES"/>
+        </w:rPr>
+        <w:t>smallint</w:t>
+      </w:r>
+      <w:r>
+        <w:rPr>
+          <w:rFonts w:ascii="Consolas" w:eastAsia="Times New Roman" w:hAnsi="Consolas" w:cs="Times New Roman"/>
+          <w:color w:val="D4D4D4"/>
+          <w:sz w:val="21"/>
+          <w:szCs w:val="21"/>
+          <w:lang w:eastAsia="es-ES"/>
+        </w:rPr>
+        <w:t>,</w:t>
+      </w:r>
+    </w:p>
+    <w:p>
+      <w:pPr>
+        <w:shd w:val="clear" w:color="auto" w:fill="1E1E1E"/>
+        <w:spacing w:after="0" w:line="285" w:lineRule="atLeast"/>
+        <w:rPr>
+          <w:rFonts w:ascii="Consolas" w:eastAsia="Times New Roman" w:hAnsi="Consolas" w:cs="Times New Roman"/>
+          <w:color w:val="D4D4D4"/>
+          <w:sz w:val="21"/>
+          <w:szCs w:val="21"/>
+          <w:lang w:eastAsia="es-ES"/>
+        </w:rPr>
+      </w:pPr>
+      <w:r>
+        <w:rPr>
+          <w:rFonts w:ascii="Consolas" w:eastAsia="Times New Roman" w:hAnsi="Consolas" w:cs="Times New Roman"/>
+          <w:color w:val="D4D4D4"/>
+          <w:sz w:val="21"/>
+          <w:szCs w:val="21"/>
+          <w:lang w:eastAsia="es-ES"/>
+        </w:rPr>
+        <w:t xml:space="preserve">    media </w:t>
+      </w:r>
+      <w:proofErr w:type="spellStart"/>
+      <w:r>
+        <w:rPr>
+          <w:rFonts w:ascii="Consolas" w:eastAsia="Times New Roman" w:hAnsi="Consolas" w:cs="Times New Roman"/>
+          <w:color w:val="569CD6"/>
+          <w:sz w:val="21"/>
+          <w:szCs w:val="21"/>
+          <w:lang w:eastAsia="es-ES"/>
+        </w:rPr>
+        <w:t>integer</w:t>
+      </w:r>
+      <w:proofErr w:type="spellEnd"/>
+    </w:p>
+    <w:p>
+      <w:pPr>
+        <w:shd w:val="clear" w:color="auto" w:fill="1E1E1E"/>
+        <w:spacing w:after="0" w:line="285" w:lineRule="atLeast"/>
+        <w:rPr>
+          <w:rFonts w:ascii="Consolas" w:eastAsia="Times New Roman" w:hAnsi="Consolas" w:cs="Times New Roman"/>
+          <w:color w:val="D4D4D4"/>
+          <w:sz w:val="21"/>
+          <w:szCs w:val="21"/>
+          <w:lang w:eastAsia="es-ES"/>
+        </w:rPr>
+      </w:pPr>
+      <w:r>
+        <w:rPr>
+          <w:rFonts w:ascii="Consolas" w:eastAsia="Times New Roman" w:hAnsi="Consolas" w:cs="Times New Roman"/>
+          <w:color w:val="D4D4D4"/>
+          <w:sz w:val="21"/>
+          <w:szCs w:val="21"/>
+          <w:lang w:eastAsia="es-ES"/>
+        </w:rPr>
+        <w:t>);</w:t>
+      </w:r>
+    </w:p>
+    <w:p>
+      <w:pPr>
+        <w:shd w:val="clear" w:color="auto" w:fill="1E1E1E"/>
+        <w:spacing w:after="0" w:line="285" w:lineRule="atLeast"/>
+        <w:rPr>
+          <w:rFonts w:ascii="Consolas" w:eastAsia="Times New Roman" w:hAnsi="Consolas" w:cs="Times New Roman"/>
+          <w:color w:val="D4D4D4"/>
+          <w:sz w:val="21"/>
+          <w:szCs w:val="21"/>
+          <w:lang w:eastAsia="es-ES"/>
+        </w:rPr>
+      </w:pPr>
+    </w:p>
+    <w:p>
+      <w:pPr>
+        <w:shd w:val="clear" w:color="auto" w:fill="1E1E1E"/>
+        <w:spacing w:after="0" w:line="285" w:lineRule="atLeast"/>
+        <w:rPr>
+          <w:rFonts w:ascii="Consolas" w:eastAsia="Times New Roman" w:hAnsi="Consolas" w:cs="Times New Roman"/>
+          <w:color w:val="D4D4D4"/>
+          <w:sz w:val="21"/>
+          <w:szCs w:val="21"/>
+          <w:lang w:eastAsia="es-ES"/>
+        </w:rPr>
+      </w:pPr>
+      <w:r>
+        <w:rPr>
+          <w:rFonts w:ascii="Consolas" w:eastAsia="Times New Roman" w:hAnsi="Consolas" w:cs="Times New Roman"/>
+          <w:color w:val="569CD6"/>
+          <w:sz w:val="21"/>
+          <w:szCs w:val="21"/>
+          <w:lang w:eastAsia="es-ES"/>
+        </w:rPr>
+        <w:t>INSERT INTO</w:t>
+      </w:r>
+      <w:r>
+        <w:rPr>
+          <w:rFonts w:ascii="Consolas" w:eastAsia="Times New Roman" w:hAnsi="Consolas" w:cs="Times New Roman"/>
+          <w:color w:val="D4D4D4"/>
+          <w:sz w:val="21"/>
+          <w:szCs w:val="21"/>
+          <w:lang w:eastAsia="es-ES"/>
+        </w:rPr>
+        <w:t xml:space="preserve"> </w:t>
+      </w:r>
+      <w:proofErr w:type="spellStart"/>
+      <w:r>
+        <w:rPr>
+          <w:rFonts w:ascii="Consolas" w:eastAsia="Times New Roman" w:hAnsi="Consolas" w:cs="Times New Roman"/>
+          <w:color w:val="D4D4D4"/>
+          <w:sz w:val="21"/>
+          <w:szCs w:val="21"/>
+          <w:lang w:eastAsia="es-ES"/>
+        </w:rPr>
+        <w:t>peliculas.nota_media_peliculas</w:t>
+      </w:r>
+      <w:proofErr w:type="spellEnd"/>
+      <w:r>
+        <w:rPr>
+          <w:rFonts w:ascii="Consolas" w:eastAsia="Times New Roman" w:hAnsi="Consolas" w:cs="Times New Roman"/>
+          <w:color w:val="D4D4D4"/>
+          <w:sz w:val="21"/>
+          <w:szCs w:val="21"/>
+          <w:lang w:eastAsia="es-ES"/>
+        </w:rPr>
+        <w:t>(</w:t>
+      </w:r>
+      <w:proofErr w:type="spellStart"/>
+      <w:r>
+        <w:rPr>
+          <w:rFonts w:ascii="Consolas" w:eastAsia="Times New Roman" w:hAnsi="Consolas" w:cs="Times New Roman"/>
+          <w:color w:val="D4D4D4"/>
+          <w:sz w:val="21"/>
+          <w:szCs w:val="21"/>
+          <w:lang w:eastAsia="es-ES"/>
+        </w:rPr>
+        <w:t>titulo_peliculas</w:t>
+      </w:r>
+      <w:proofErr w:type="spellEnd"/>
+      <w:r>
+        <w:rPr>
+          <w:rFonts w:ascii="Consolas" w:eastAsia="Times New Roman" w:hAnsi="Consolas" w:cs="Times New Roman"/>
+          <w:color w:val="D4D4D4"/>
+          <w:sz w:val="21"/>
+          <w:szCs w:val="21"/>
+          <w:lang w:eastAsia="es-ES"/>
+        </w:rPr>
+        <w:t xml:space="preserve">, </w:t>
+      </w:r>
+      <w:proofErr w:type="spellStart"/>
+      <w:r>
+        <w:rPr>
+          <w:rFonts w:ascii="Consolas" w:eastAsia="Times New Roman" w:hAnsi="Consolas" w:cs="Times New Roman"/>
+          <w:color w:val="D4D4D4"/>
+          <w:sz w:val="21"/>
+          <w:szCs w:val="21"/>
+          <w:lang w:eastAsia="es-ES"/>
+        </w:rPr>
+        <w:t>anno_peliculas</w:t>
+      </w:r>
+      <w:proofErr w:type="spellEnd"/>
+      <w:r>
+        <w:rPr>
+          <w:rFonts w:ascii="Consolas" w:eastAsia="Times New Roman" w:hAnsi="Consolas" w:cs="Times New Roman"/>
+          <w:color w:val="D4D4D4"/>
+          <w:sz w:val="21"/>
+          <w:szCs w:val="21"/>
+          <w:lang w:eastAsia="es-ES"/>
+        </w:rPr>
+        <w:t>, media)</w:t>
+      </w:r>
+    </w:p>
+    <w:p>
+      <w:pPr>
+        <w:shd w:val="clear" w:color="auto" w:fill="1E1E1E"/>
+        <w:spacing w:after="0" w:line="285" w:lineRule="atLeast"/>
+        <w:rPr>
+          <w:rFonts w:ascii="Consolas" w:eastAsia="Times New Roman" w:hAnsi="Consolas" w:cs="Times New Roman"/>
+          <w:color w:val="D4D4D4"/>
+          <w:sz w:val="21"/>
+          <w:szCs w:val="21"/>
+          <w:lang w:eastAsia="es-ES"/>
+        </w:rPr>
+      </w:pPr>
+      <w:r>
+        <w:rPr>
+          <w:rFonts w:ascii="Consolas" w:eastAsia="Times New Roman" w:hAnsi="Consolas" w:cs="Times New Roman"/>
+          <w:color w:val="569CD6"/>
+          <w:sz w:val="21"/>
+          <w:szCs w:val="21"/>
+          <w:lang w:eastAsia="es-ES"/>
+        </w:rPr>
+        <w:t>SELECT</w:t>
+      </w:r>
+      <w:r>
+        <w:rPr>
+          <w:rFonts w:ascii="Consolas" w:eastAsia="Times New Roman" w:hAnsi="Consolas" w:cs="Times New Roman"/>
+          <w:color w:val="D4D4D4"/>
+          <w:sz w:val="21"/>
+          <w:szCs w:val="21"/>
+          <w:lang w:eastAsia="es-ES"/>
+        </w:rPr>
+        <w:t xml:space="preserve"> </w:t>
+      </w:r>
+      <w:proofErr w:type="spellStart"/>
+      <w:r>
+        <w:rPr>
+          <w:rFonts w:ascii="Consolas" w:eastAsia="Times New Roman" w:hAnsi="Consolas" w:cs="Times New Roman"/>
+          <w:color w:val="D4D4D4"/>
+          <w:sz w:val="21"/>
+          <w:szCs w:val="21"/>
+          <w:lang w:eastAsia="es-ES"/>
+        </w:rPr>
+        <w:t>titulo_peliculas</w:t>
+      </w:r>
+      <w:proofErr w:type="spellEnd"/>
+      <w:r>
+        <w:rPr>
+          <w:rFonts w:ascii="Consolas" w:eastAsia="Times New Roman" w:hAnsi="Consolas" w:cs="Times New Roman"/>
+          <w:color w:val="D4D4D4"/>
+          <w:sz w:val="21"/>
+          <w:szCs w:val="21"/>
+          <w:lang w:eastAsia="es-ES"/>
+        </w:rPr>
+        <w:t xml:space="preserve">, </w:t>
+      </w:r>
+      <w:proofErr w:type="spellStart"/>
+      <w:r>
+        <w:rPr>
+          <w:rFonts w:ascii="Consolas" w:eastAsia="Times New Roman" w:hAnsi="Consolas" w:cs="Times New Roman"/>
+          <w:color w:val="D4D4D4"/>
+          <w:sz w:val="21"/>
+          <w:szCs w:val="21"/>
+          <w:lang w:eastAsia="es-ES"/>
+        </w:rPr>
+        <w:t>anno_peliculas</w:t>
+      </w:r>
+      <w:proofErr w:type="spellEnd"/>
+      <w:r>
+        <w:rPr>
+          <w:rFonts w:ascii="Consolas" w:eastAsia="Times New Roman" w:hAnsi="Consolas" w:cs="Times New Roman"/>
+          <w:color w:val="D4D4D4"/>
+          <w:sz w:val="21"/>
+          <w:szCs w:val="21"/>
+          <w:lang w:eastAsia="es-ES"/>
+        </w:rPr>
+        <w:t xml:space="preserve">, </w:t>
+      </w:r>
+      <w:proofErr w:type="spellStart"/>
+      <w:r>
+        <w:rPr>
+          <w:rFonts w:ascii="Consolas" w:eastAsia="Times New Roman" w:hAnsi="Consolas" w:cs="Times New Roman"/>
+          <w:color w:val="D4D4D4"/>
+          <w:sz w:val="21"/>
+          <w:szCs w:val="21"/>
+          <w:lang w:eastAsia="es-ES"/>
+        </w:rPr>
+        <w:t>puntuacion_media</w:t>
+      </w:r>
+      <w:proofErr w:type="spellEnd"/>
+      <w:r>
+        <w:rPr>
+          <w:rFonts w:ascii="Consolas" w:eastAsia="Times New Roman" w:hAnsi="Consolas" w:cs="Times New Roman"/>
+          <w:color w:val="D4D4D4"/>
+          <w:sz w:val="21"/>
+          <w:szCs w:val="21"/>
+          <w:lang w:eastAsia="es-ES"/>
+        </w:rPr>
+        <w:t xml:space="preserve"> </w:t>
+      </w:r>
+      <w:r>
+        <w:rPr>
+          <w:rFonts w:ascii="Consolas" w:eastAsia="Times New Roman" w:hAnsi="Consolas" w:cs="Times New Roman"/>
+          <w:color w:val="569CD6"/>
+          <w:sz w:val="21"/>
+          <w:szCs w:val="21"/>
+          <w:lang w:eastAsia="es-ES"/>
+        </w:rPr>
+        <w:t>FROM</w:t>
+      </w:r>
+      <w:r>
+        <w:rPr>
+          <w:rFonts w:ascii="Consolas" w:eastAsia="Times New Roman" w:hAnsi="Consolas" w:cs="Times New Roman"/>
+          <w:color w:val="D4D4D4"/>
+          <w:sz w:val="21"/>
+          <w:szCs w:val="21"/>
+          <w:lang w:eastAsia="es-ES"/>
+        </w:rPr>
+        <w:t xml:space="preserve"> </w:t>
+      </w:r>
+      <w:proofErr w:type="spellStart"/>
+      <w:r>
+        <w:rPr>
+          <w:rFonts w:ascii="Consolas" w:eastAsia="Times New Roman" w:hAnsi="Consolas" w:cs="Times New Roman"/>
+          <w:color w:val="D4D4D4"/>
+          <w:sz w:val="21"/>
+          <w:szCs w:val="21"/>
+          <w:lang w:eastAsia="es-ES"/>
+        </w:rPr>
+        <w:t>peliculas.media_peliculas</w:t>
+      </w:r>
+      <w:proofErr w:type="spellEnd"/>
+      <w:r>
+        <w:rPr>
+          <w:rFonts w:ascii="Consolas" w:eastAsia="Times New Roman" w:hAnsi="Consolas" w:cs="Times New Roman"/>
+          <w:color w:val="D4D4D4"/>
+          <w:sz w:val="21"/>
+          <w:szCs w:val="21"/>
+          <w:lang w:eastAsia="es-ES"/>
+        </w:rPr>
+        <w:t>;</w:t>
+      </w:r>
+    </w:p>
+    <w:p>
+      <w:pPr>
+        <w:jc w:val="both"/>
+        <w:rPr>
+          <w:sz w:val="24"/>
+          <w:szCs w:val="24"/>
+        </w:rPr>
+      </w:pPr>
+    </w:p>
+    <w:p>
+      <w:pPr>
+        <w:rPr>
+          <w:sz w:val="24"/>
+          <w:szCs w:val="24"/>
+        </w:rPr>
+      </w:pPr>
+      <w:r>
+        <w:rPr>
+          <w:sz w:val="24"/>
+          <w:szCs w:val="24"/>
+        </w:rPr>
+        <w:br w:type="page"/>
+      </w:r>
+    </w:p>
+    <w:p>
+      <w:pPr>
+        <w:jc w:val="both"/>
+        <w:rPr>
+          <w:sz w:val="24"/>
+          <w:szCs w:val="24"/>
+        </w:rPr>
+      </w:pPr>
+      <w:r>
+        <w:rPr>
+          <w:sz w:val="24"/>
+          <w:szCs w:val="24"/>
+        </w:rPr>
+        <w:lastRenderedPageBreak/>
+        <w:t>La media de cada película será actualizada cuando se introduzca una nueva crítica (ya que uno de los atributos de las críticas es la puntuación de una película)</w:t>
+      </w:r>
+    </w:p>
+    <w:p>
+      <w:pPr>
+        <w:shd w:val="clear" w:color="auto" w:fill="1E1E1E"/>
+        <w:spacing w:after="0" w:line="285" w:lineRule="atLeast"/>
+        <w:rPr>
+          <w:rFonts w:ascii="Consolas" w:eastAsia="Times New Roman" w:hAnsi="Consolas" w:cs="Times New Roman"/>
+          <w:color w:val="D4D4D4"/>
+          <w:sz w:val="21"/>
+          <w:szCs w:val="21"/>
+          <w:lang w:eastAsia="es-ES"/>
+        </w:rPr>
+      </w:pPr>
+      <w:r>
+        <w:rPr>
+          <w:rFonts w:ascii="Consolas" w:eastAsia="Times New Roman" w:hAnsi="Consolas" w:cs="Times New Roman"/>
+          <w:color w:val="569CD6"/>
+          <w:sz w:val="21"/>
+          <w:szCs w:val="21"/>
+          <w:lang w:eastAsia="es-ES"/>
+        </w:rPr>
+        <w:t>BEGIN</w:t>
+      </w:r>
+    </w:p>
+    <w:p>
+      <w:pPr>
+        <w:shd w:val="clear" w:color="auto" w:fill="1E1E1E"/>
+        <w:spacing w:after="0" w:line="285" w:lineRule="atLeast"/>
+        <w:rPr>
+          <w:rFonts w:ascii="Consolas" w:eastAsia="Times New Roman" w:hAnsi="Consolas" w:cs="Times New Roman"/>
+          <w:color w:val="D4D4D4"/>
+          <w:sz w:val="21"/>
+          <w:szCs w:val="21"/>
+          <w:lang w:eastAsia="es-ES"/>
+        </w:rPr>
+      </w:pPr>
+    </w:p>
+    <w:p>
+      <w:pPr>
+        <w:shd w:val="clear" w:color="auto" w:fill="1E1E1E"/>
+        <w:spacing w:after="0" w:line="285" w:lineRule="atLeast"/>
+        <w:rPr>
+          <w:rFonts w:ascii="Consolas" w:eastAsia="Times New Roman" w:hAnsi="Consolas" w:cs="Times New Roman"/>
+          <w:color w:val="D4D4D4"/>
+          <w:sz w:val="21"/>
+          <w:szCs w:val="21"/>
+          <w:lang w:eastAsia="es-ES"/>
+        </w:rPr>
+      </w:pPr>
+      <w:r>
+        <w:rPr>
+          <w:rFonts w:ascii="Consolas" w:eastAsia="Times New Roman" w:hAnsi="Consolas" w:cs="Times New Roman"/>
+          <w:color w:val="D4D4D4"/>
+          <w:sz w:val="21"/>
+          <w:szCs w:val="21"/>
+          <w:lang w:eastAsia="es-ES"/>
+        </w:rPr>
+        <w:t xml:space="preserve">    </w:t>
+      </w:r>
+      <w:r>
+        <w:rPr>
+          <w:rFonts w:ascii="Consolas" w:eastAsia="Times New Roman" w:hAnsi="Consolas" w:cs="Times New Roman"/>
+          <w:color w:val="569CD6"/>
+          <w:sz w:val="21"/>
+          <w:szCs w:val="21"/>
+          <w:lang w:eastAsia="es-ES"/>
+        </w:rPr>
+        <w:t>UPDATE</w:t>
+      </w:r>
+      <w:r>
+        <w:rPr>
+          <w:rFonts w:ascii="Consolas" w:eastAsia="Times New Roman" w:hAnsi="Consolas" w:cs="Times New Roman"/>
+          <w:color w:val="D4D4D4"/>
+          <w:sz w:val="21"/>
+          <w:szCs w:val="21"/>
+          <w:lang w:eastAsia="es-ES"/>
+        </w:rPr>
+        <w:t xml:space="preserve"> </w:t>
+      </w:r>
+      <w:proofErr w:type="spellStart"/>
+      <w:r>
+        <w:rPr>
+          <w:rFonts w:ascii="Consolas" w:eastAsia="Times New Roman" w:hAnsi="Consolas" w:cs="Times New Roman"/>
+          <w:color w:val="D4D4D4"/>
+          <w:sz w:val="21"/>
+          <w:szCs w:val="21"/>
+          <w:lang w:eastAsia="es-ES"/>
+        </w:rPr>
+        <w:t>peliculas.nota_media_peliculas</w:t>
+      </w:r>
+      <w:proofErr w:type="spellEnd"/>
+      <w:r>
+        <w:rPr>
+          <w:rFonts w:ascii="Consolas" w:eastAsia="Times New Roman" w:hAnsi="Consolas" w:cs="Times New Roman"/>
+          <w:color w:val="D4D4D4"/>
+          <w:sz w:val="21"/>
+          <w:szCs w:val="21"/>
+          <w:lang w:eastAsia="es-ES"/>
+        </w:rPr>
+        <w:t xml:space="preserve"> </w:t>
+      </w:r>
+      <w:r>
+        <w:rPr>
+          <w:rFonts w:ascii="Consolas" w:eastAsia="Times New Roman" w:hAnsi="Consolas" w:cs="Times New Roman"/>
+          <w:color w:val="569CD6"/>
+          <w:sz w:val="21"/>
+          <w:szCs w:val="21"/>
+          <w:lang w:eastAsia="es-ES"/>
+        </w:rPr>
+        <w:t>SET</w:t>
+      </w:r>
+      <w:r>
+        <w:rPr>
+          <w:rFonts w:ascii="Consolas" w:eastAsia="Times New Roman" w:hAnsi="Consolas" w:cs="Times New Roman"/>
+          <w:color w:val="D4D4D4"/>
+          <w:sz w:val="21"/>
+          <w:szCs w:val="21"/>
+          <w:lang w:eastAsia="es-ES"/>
+        </w:rPr>
+        <w:t xml:space="preserve"> (media) =</w:t>
+      </w:r>
+    </w:p>
+    <w:p>
+      <w:pPr>
+        <w:shd w:val="clear" w:color="auto" w:fill="1E1E1E"/>
+        <w:spacing w:after="0" w:line="285" w:lineRule="atLeast"/>
+        <w:rPr>
+          <w:rFonts w:ascii="Consolas" w:eastAsia="Times New Roman" w:hAnsi="Consolas" w:cs="Times New Roman"/>
+          <w:color w:val="D4D4D4"/>
+          <w:sz w:val="21"/>
+          <w:szCs w:val="21"/>
+          <w:lang w:eastAsia="es-ES"/>
+        </w:rPr>
+      </w:pPr>
+      <w:r>
+        <w:rPr>
+          <w:rFonts w:ascii="Consolas" w:eastAsia="Times New Roman" w:hAnsi="Consolas" w:cs="Times New Roman"/>
+          <w:color w:val="D4D4D4"/>
+          <w:sz w:val="21"/>
+          <w:szCs w:val="21"/>
+          <w:lang w:eastAsia="es-ES"/>
+        </w:rPr>
+        <w:t>    (</w:t>
+      </w:r>
+      <w:r>
+        <w:rPr>
+          <w:rFonts w:ascii="Consolas" w:eastAsia="Times New Roman" w:hAnsi="Consolas" w:cs="Times New Roman"/>
+          <w:color w:val="569CD6"/>
+          <w:sz w:val="21"/>
+          <w:szCs w:val="21"/>
+          <w:lang w:eastAsia="es-ES"/>
+        </w:rPr>
+        <w:t>SELECT</w:t>
+      </w:r>
+      <w:r>
+        <w:rPr>
+          <w:rFonts w:ascii="Consolas" w:eastAsia="Times New Roman" w:hAnsi="Consolas" w:cs="Times New Roman"/>
+          <w:color w:val="D4D4D4"/>
+          <w:sz w:val="21"/>
+          <w:szCs w:val="21"/>
+          <w:lang w:eastAsia="es-ES"/>
+        </w:rPr>
+        <w:t xml:space="preserve"> </w:t>
+      </w:r>
+      <w:proofErr w:type="spellStart"/>
+      <w:r>
+        <w:rPr>
+          <w:rFonts w:ascii="Consolas" w:eastAsia="Times New Roman" w:hAnsi="Consolas" w:cs="Times New Roman"/>
+          <w:color w:val="D4D4D4"/>
+          <w:sz w:val="21"/>
+          <w:szCs w:val="21"/>
+          <w:lang w:eastAsia="es-ES"/>
+        </w:rPr>
+        <w:t>puntuacion_media</w:t>
+      </w:r>
+      <w:proofErr w:type="spellEnd"/>
+    </w:p>
+    <w:p>
+      <w:pPr>
+        <w:shd w:val="clear" w:color="auto" w:fill="1E1E1E"/>
+        <w:spacing w:after="0" w:line="285" w:lineRule="atLeast"/>
+        <w:rPr>
+          <w:rFonts w:ascii="Consolas" w:eastAsia="Times New Roman" w:hAnsi="Consolas" w:cs="Times New Roman"/>
+          <w:color w:val="D4D4D4"/>
+          <w:sz w:val="21"/>
+          <w:szCs w:val="21"/>
+          <w:lang w:eastAsia="es-ES"/>
+        </w:rPr>
+      </w:pPr>
+      <w:r>
+        <w:rPr>
+          <w:rFonts w:ascii="Consolas" w:eastAsia="Times New Roman" w:hAnsi="Consolas" w:cs="Times New Roman"/>
+          <w:color w:val="D4D4D4"/>
+          <w:sz w:val="21"/>
+          <w:szCs w:val="21"/>
+          <w:lang w:eastAsia="es-ES"/>
+        </w:rPr>
+        <w:t xml:space="preserve">    </w:t>
+      </w:r>
+      <w:r>
+        <w:rPr>
+          <w:rFonts w:ascii="Consolas" w:eastAsia="Times New Roman" w:hAnsi="Consolas" w:cs="Times New Roman"/>
+          <w:color w:val="569CD6"/>
+          <w:sz w:val="21"/>
+          <w:szCs w:val="21"/>
+          <w:lang w:eastAsia="es-ES"/>
+        </w:rPr>
+        <w:t>FROM</w:t>
+      </w:r>
+      <w:r>
+        <w:rPr>
+          <w:rFonts w:ascii="Consolas" w:eastAsia="Times New Roman" w:hAnsi="Consolas" w:cs="Times New Roman"/>
+          <w:color w:val="D4D4D4"/>
+          <w:sz w:val="21"/>
+          <w:szCs w:val="21"/>
+          <w:lang w:eastAsia="es-ES"/>
+        </w:rPr>
+        <w:t xml:space="preserve"> </w:t>
+      </w:r>
+      <w:proofErr w:type="spellStart"/>
+      <w:r>
+        <w:rPr>
+          <w:rFonts w:ascii="Consolas" w:eastAsia="Times New Roman" w:hAnsi="Consolas" w:cs="Times New Roman"/>
+          <w:color w:val="D4D4D4"/>
+          <w:sz w:val="21"/>
+          <w:szCs w:val="21"/>
+          <w:lang w:eastAsia="es-ES"/>
+        </w:rPr>
+        <w:t>peliculas.media_peliculas</w:t>
+      </w:r>
+      <w:proofErr w:type="spellEnd"/>
+    </w:p>
+    <w:p>
+      <w:pPr>
+        <w:shd w:val="clear" w:color="auto" w:fill="1E1E1E"/>
+        <w:spacing w:after="0" w:line="285" w:lineRule="atLeast"/>
+        <w:rPr>
+          <w:rFonts w:ascii="Consolas" w:eastAsia="Times New Roman" w:hAnsi="Consolas" w:cs="Times New Roman"/>
+          <w:color w:val="D4D4D4"/>
+          <w:sz w:val="21"/>
+          <w:szCs w:val="21"/>
+          <w:lang w:eastAsia="es-ES"/>
+        </w:rPr>
+      </w:pPr>
+      <w:r>
+        <w:rPr>
+          <w:rFonts w:ascii="Consolas" w:eastAsia="Times New Roman" w:hAnsi="Consolas" w:cs="Times New Roman"/>
+          <w:color w:val="D4D4D4"/>
+          <w:sz w:val="21"/>
+          <w:szCs w:val="21"/>
+          <w:lang w:eastAsia="es-ES"/>
+        </w:rPr>
+        <w:t xml:space="preserve">    </w:t>
+      </w:r>
+      <w:r>
+        <w:rPr>
+          <w:rFonts w:ascii="Consolas" w:eastAsia="Times New Roman" w:hAnsi="Consolas" w:cs="Times New Roman"/>
+          <w:color w:val="569CD6"/>
+          <w:sz w:val="21"/>
+          <w:szCs w:val="21"/>
+          <w:lang w:eastAsia="es-ES"/>
+        </w:rPr>
+        <w:t>WHERE</w:t>
+      </w:r>
+      <w:r>
+        <w:rPr>
+          <w:rFonts w:ascii="Consolas" w:eastAsia="Times New Roman" w:hAnsi="Consolas" w:cs="Times New Roman"/>
+          <w:color w:val="D4D4D4"/>
+          <w:sz w:val="21"/>
+          <w:szCs w:val="21"/>
+          <w:lang w:eastAsia="es-ES"/>
+        </w:rPr>
+        <w:t xml:space="preserve"> (</w:t>
+      </w:r>
+      <w:proofErr w:type="spellStart"/>
+      <w:r>
+        <w:rPr>
+          <w:rFonts w:ascii="Consolas" w:eastAsia="Times New Roman" w:hAnsi="Consolas" w:cs="Times New Roman"/>
+          <w:color w:val="D4D4D4"/>
+          <w:sz w:val="21"/>
+          <w:szCs w:val="21"/>
+          <w:lang w:eastAsia="es-ES"/>
+        </w:rPr>
+        <w:t>peliculas.media_peliculas.titulo_peliculas</w:t>
+      </w:r>
+      <w:proofErr w:type="spellEnd"/>
+      <w:r>
+        <w:rPr>
+          <w:rFonts w:ascii="Consolas" w:eastAsia="Times New Roman" w:hAnsi="Consolas" w:cs="Times New Roman"/>
+          <w:color w:val="D4D4D4"/>
+          <w:sz w:val="21"/>
+          <w:szCs w:val="21"/>
+          <w:lang w:eastAsia="es-ES"/>
+        </w:rPr>
+        <w:t xml:space="preserve"> = </w:t>
+      </w:r>
+      <w:proofErr w:type="spellStart"/>
+      <w:r>
+        <w:rPr>
+          <w:rFonts w:ascii="Consolas" w:eastAsia="Times New Roman" w:hAnsi="Consolas" w:cs="Times New Roman"/>
+          <w:color w:val="D4D4D4"/>
+          <w:sz w:val="21"/>
+          <w:szCs w:val="21"/>
+          <w:lang w:eastAsia="es-ES"/>
+        </w:rPr>
+        <w:t>NEW.titulo_peliculas</w:t>
+      </w:r>
+      <w:proofErr w:type="spellEnd"/>
+      <w:r>
+        <w:rPr>
+          <w:rFonts w:ascii="Consolas" w:eastAsia="Times New Roman" w:hAnsi="Consolas" w:cs="Times New Roman"/>
+          <w:color w:val="D4D4D4"/>
+          <w:sz w:val="21"/>
+          <w:szCs w:val="21"/>
+          <w:lang w:eastAsia="es-ES"/>
+        </w:rPr>
+        <w:t xml:space="preserve">) </w:t>
+      </w:r>
+      <w:r>
+        <w:rPr>
+          <w:rFonts w:ascii="Consolas" w:eastAsia="Times New Roman" w:hAnsi="Consolas" w:cs="Times New Roman"/>
+          <w:color w:val="569CD6"/>
+          <w:sz w:val="21"/>
+          <w:szCs w:val="21"/>
+          <w:lang w:eastAsia="es-ES"/>
+        </w:rPr>
+        <w:t>and</w:t>
+      </w:r>
+      <w:r>
+        <w:rPr>
+          <w:rFonts w:ascii="Consolas" w:eastAsia="Times New Roman" w:hAnsi="Consolas" w:cs="Times New Roman"/>
+          <w:color w:val="D4D4D4"/>
+          <w:sz w:val="21"/>
+          <w:szCs w:val="21"/>
+          <w:lang w:eastAsia="es-ES"/>
+        </w:rPr>
+        <w:t xml:space="preserve"> (</w:t>
+      </w:r>
+      <w:proofErr w:type="spellStart"/>
+      <w:r>
+        <w:rPr>
+          <w:rFonts w:ascii="Consolas" w:eastAsia="Times New Roman" w:hAnsi="Consolas" w:cs="Times New Roman"/>
+          <w:color w:val="D4D4D4"/>
+          <w:sz w:val="21"/>
+          <w:szCs w:val="21"/>
+          <w:lang w:eastAsia="es-ES"/>
+        </w:rPr>
+        <w:t>peliculas.media_peliculas.anno_peliculas</w:t>
+      </w:r>
+      <w:proofErr w:type="spellEnd"/>
+      <w:r>
+        <w:rPr>
+          <w:rFonts w:ascii="Consolas" w:eastAsia="Times New Roman" w:hAnsi="Consolas" w:cs="Times New Roman"/>
+          <w:color w:val="D4D4D4"/>
+          <w:sz w:val="21"/>
+          <w:szCs w:val="21"/>
+          <w:lang w:eastAsia="es-ES"/>
+        </w:rPr>
+        <w:t xml:space="preserve"> = </w:t>
+      </w:r>
+      <w:proofErr w:type="spellStart"/>
+      <w:r>
+        <w:rPr>
+          <w:rFonts w:ascii="Consolas" w:eastAsia="Times New Roman" w:hAnsi="Consolas" w:cs="Times New Roman"/>
+          <w:color w:val="D4D4D4"/>
+          <w:sz w:val="21"/>
+          <w:szCs w:val="21"/>
+          <w:lang w:eastAsia="es-ES"/>
+        </w:rPr>
+        <w:t>NEW.anno_peliculas</w:t>
+      </w:r>
+      <w:proofErr w:type="spellEnd"/>
+      <w:r>
+        <w:rPr>
+          <w:rFonts w:ascii="Consolas" w:eastAsia="Times New Roman" w:hAnsi="Consolas" w:cs="Times New Roman"/>
+          <w:color w:val="D4D4D4"/>
+          <w:sz w:val="21"/>
+          <w:szCs w:val="21"/>
+          <w:lang w:eastAsia="es-ES"/>
+        </w:rPr>
+        <w:t>));</w:t>
+      </w:r>
+    </w:p>
+    <w:p>
+      <w:pPr>
+        <w:shd w:val="clear" w:color="auto" w:fill="1E1E1E"/>
+        <w:spacing w:after="0" w:line="285" w:lineRule="atLeast"/>
+        <w:rPr>
+          <w:rFonts w:ascii="Consolas" w:eastAsia="Times New Roman" w:hAnsi="Consolas" w:cs="Times New Roman"/>
+          <w:color w:val="D4D4D4"/>
+          <w:sz w:val="21"/>
+          <w:szCs w:val="21"/>
+          <w:lang w:eastAsia="es-ES"/>
+        </w:rPr>
+      </w:pPr>
+    </w:p>
+    <w:p>
+      <w:pPr>
+        <w:shd w:val="clear" w:color="auto" w:fill="1E1E1E"/>
+        <w:spacing w:after="0" w:line="285" w:lineRule="atLeast"/>
+        <w:rPr>
+          <w:rFonts w:ascii="Consolas" w:eastAsia="Times New Roman" w:hAnsi="Consolas" w:cs="Times New Roman"/>
+          <w:color w:val="D4D4D4"/>
+          <w:sz w:val="21"/>
+          <w:szCs w:val="21"/>
+          <w:lang w:eastAsia="es-ES"/>
+        </w:rPr>
+      </w:pPr>
+      <w:r>
+        <w:rPr>
+          <w:rFonts w:ascii="Consolas" w:eastAsia="Times New Roman" w:hAnsi="Consolas" w:cs="Times New Roman"/>
+          <w:color w:val="D4D4D4"/>
+          <w:sz w:val="21"/>
+          <w:szCs w:val="21"/>
+          <w:lang w:eastAsia="es-ES"/>
+        </w:rPr>
+        <w:t xml:space="preserve">    </w:t>
+      </w:r>
+      <w:r>
+        <w:rPr>
+          <w:rFonts w:ascii="Consolas" w:eastAsia="Times New Roman" w:hAnsi="Consolas" w:cs="Times New Roman"/>
+          <w:color w:val="569CD6"/>
+          <w:sz w:val="21"/>
+          <w:szCs w:val="21"/>
+          <w:lang w:eastAsia="es-ES"/>
+        </w:rPr>
+        <w:t>RETURN</w:t>
+      </w:r>
+      <w:r>
+        <w:rPr>
+          <w:rFonts w:ascii="Consolas" w:eastAsia="Times New Roman" w:hAnsi="Consolas" w:cs="Times New Roman"/>
+          <w:color w:val="D4D4D4"/>
+          <w:sz w:val="21"/>
+          <w:szCs w:val="21"/>
+          <w:lang w:eastAsia="es-ES"/>
+        </w:rPr>
+        <w:t xml:space="preserve"> NEW;</w:t>
+      </w:r>
+    </w:p>
+    <w:p>
+      <w:pPr>
+        <w:shd w:val="clear" w:color="auto" w:fill="1E1E1E"/>
+        <w:spacing w:after="0" w:line="285" w:lineRule="atLeast"/>
+        <w:rPr>
+          <w:rFonts w:ascii="Consolas" w:eastAsia="Times New Roman" w:hAnsi="Consolas" w:cs="Times New Roman"/>
+          <w:color w:val="D4D4D4"/>
+          <w:sz w:val="21"/>
+          <w:szCs w:val="21"/>
+          <w:lang w:eastAsia="es-ES"/>
+        </w:rPr>
+      </w:pPr>
+    </w:p>
+    <w:p>
+      <w:pPr>
+        <w:shd w:val="clear" w:color="auto" w:fill="1E1E1E"/>
+        <w:spacing w:after="0" w:line="285" w:lineRule="atLeast"/>
+        <w:rPr>
+          <w:rFonts w:ascii="Consolas" w:eastAsia="Times New Roman" w:hAnsi="Consolas" w:cs="Times New Roman"/>
+          <w:color w:val="D4D4D4"/>
+          <w:sz w:val="21"/>
+          <w:szCs w:val="21"/>
+          <w:lang w:eastAsia="es-ES"/>
+        </w:rPr>
+      </w:pPr>
+      <w:r>
+        <w:rPr>
+          <w:rFonts w:ascii="Consolas" w:eastAsia="Times New Roman" w:hAnsi="Consolas" w:cs="Times New Roman"/>
+          <w:color w:val="569CD6"/>
+          <w:sz w:val="21"/>
+          <w:szCs w:val="21"/>
+          <w:lang w:eastAsia="es-ES"/>
+        </w:rPr>
+        <w:t>END</w:t>
+      </w:r>
+      <w:r>
+        <w:rPr>
+          <w:rFonts w:ascii="Consolas" w:eastAsia="Times New Roman" w:hAnsi="Consolas" w:cs="Times New Roman"/>
+          <w:color w:val="D4D4D4"/>
+          <w:sz w:val="21"/>
+          <w:szCs w:val="21"/>
+          <w:lang w:eastAsia="es-ES"/>
+        </w:rPr>
+        <w:t>;</w:t>
+      </w:r>
+    </w:p>
+    <w:p>
+      <w:pPr>
+        <w:jc w:val="both"/>
+        <w:rPr>
+          <w:sz w:val="24"/>
+          <w:szCs w:val="24"/>
+        </w:rPr>
+      </w:pPr>
+    </w:p>
+    <w:p>
+      <w:pPr>
+        <w:shd w:val="clear" w:color="auto" w:fill="1E1E1E"/>
+        <w:spacing w:after="0" w:line="285" w:lineRule="atLeast"/>
+        <w:rPr>
+          <w:rFonts w:ascii="Consolas" w:eastAsia="Times New Roman" w:hAnsi="Consolas" w:cs="Times New Roman"/>
+          <w:color w:val="D4D4D4"/>
+          <w:sz w:val="21"/>
+          <w:szCs w:val="21"/>
+          <w:lang w:eastAsia="es-ES"/>
+        </w:rPr>
+      </w:pPr>
+      <w:r>
+        <w:rPr>
+          <w:rFonts w:ascii="Consolas" w:eastAsia="Times New Roman" w:hAnsi="Consolas" w:cs="Times New Roman"/>
+          <w:color w:val="D4D4D4"/>
+          <w:sz w:val="21"/>
+          <w:szCs w:val="21"/>
+          <w:lang w:eastAsia="es-ES"/>
+        </w:rPr>
+        <w:t>$</w:t>
+      </w:r>
+      <w:proofErr w:type="spellStart"/>
+      <w:r>
+        <w:rPr>
+          <w:rFonts w:ascii="Consolas" w:eastAsia="Times New Roman" w:hAnsi="Consolas" w:cs="Times New Roman"/>
+          <w:color w:val="D4D4D4"/>
+          <w:sz w:val="21"/>
+          <w:szCs w:val="21"/>
+          <w:lang w:eastAsia="es-ES"/>
+        </w:rPr>
+        <w:t>fn_actualiza_media_peliculas</w:t>
+      </w:r>
+      <w:proofErr w:type="spellEnd"/>
+      <w:r>
+        <w:rPr>
+          <w:rFonts w:ascii="Consolas" w:eastAsia="Times New Roman" w:hAnsi="Consolas" w:cs="Times New Roman"/>
+          <w:color w:val="D4D4D4"/>
+          <w:sz w:val="21"/>
+          <w:szCs w:val="21"/>
+          <w:lang w:eastAsia="es-ES"/>
+        </w:rPr>
+        <w:t xml:space="preserve">$ </w:t>
+      </w:r>
+      <w:r>
+        <w:rPr>
+          <w:rFonts w:ascii="Consolas" w:eastAsia="Times New Roman" w:hAnsi="Consolas" w:cs="Times New Roman"/>
+          <w:color w:val="569CD6"/>
+          <w:sz w:val="21"/>
+          <w:szCs w:val="21"/>
+          <w:lang w:eastAsia="es-ES"/>
+        </w:rPr>
+        <w:t>LANGUAGE</w:t>
+      </w:r>
+      <w:r>
+        <w:rPr>
+          <w:rFonts w:ascii="Consolas" w:eastAsia="Times New Roman" w:hAnsi="Consolas" w:cs="Times New Roman"/>
+          <w:color w:val="D4D4D4"/>
+          <w:sz w:val="21"/>
+          <w:szCs w:val="21"/>
+          <w:lang w:eastAsia="es-ES"/>
+        </w:rPr>
+        <w:t xml:space="preserve"> </w:t>
+      </w:r>
+      <w:proofErr w:type="spellStart"/>
+      <w:r>
+        <w:rPr>
+          <w:rFonts w:ascii="Consolas" w:eastAsia="Times New Roman" w:hAnsi="Consolas" w:cs="Times New Roman"/>
+          <w:color w:val="D4D4D4"/>
+          <w:sz w:val="21"/>
+          <w:szCs w:val="21"/>
+          <w:lang w:eastAsia="es-ES"/>
+        </w:rPr>
+        <w:t>plpgsql</w:t>
+      </w:r>
+      <w:proofErr w:type="spellEnd"/>
+      <w:r>
+        <w:rPr>
+          <w:rFonts w:ascii="Consolas" w:eastAsia="Times New Roman" w:hAnsi="Consolas" w:cs="Times New Roman"/>
+          <w:color w:val="D4D4D4"/>
+          <w:sz w:val="21"/>
+          <w:szCs w:val="21"/>
+          <w:lang w:eastAsia="es-ES"/>
+        </w:rPr>
+        <w:t>;</w:t>
+      </w:r>
+    </w:p>
+    <w:p>
+      <w:pPr>
+        <w:shd w:val="clear" w:color="auto" w:fill="1E1E1E"/>
+        <w:spacing w:after="0" w:line="285" w:lineRule="atLeast"/>
+        <w:rPr>
+          <w:rFonts w:ascii="Consolas" w:eastAsia="Times New Roman" w:hAnsi="Consolas" w:cs="Times New Roman"/>
+          <w:color w:val="D4D4D4"/>
+          <w:sz w:val="21"/>
+          <w:szCs w:val="21"/>
+          <w:lang w:eastAsia="es-ES"/>
+        </w:rPr>
+      </w:pPr>
+    </w:p>
+    <w:p>
+      <w:pPr>
+        <w:shd w:val="clear" w:color="auto" w:fill="1E1E1E"/>
+        <w:spacing w:after="0" w:line="285" w:lineRule="atLeast"/>
+        <w:rPr>
+          <w:rFonts w:ascii="Consolas" w:eastAsia="Times New Roman" w:hAnsi="Consolas" w:cs="Times New Roman"/>
+          <w:color w:val="D4D4D4"/>
+          <w:sz w:val="21"/>
+          <w:szCs w:val="21"/>
+          <w:lang w:eastAsia="es-ES"/>
+        </w:rPr>
+      </w:pPr>
+      <w:r>
+        <w:rPr>
+          <w:rFonts w:ascii="Consolas" w:eastAsia="Times New Roman" w:hAnsi="Consolas" w:cs="Times New Roman"/>
+          <w:color w:val="569CD6"/>
+          <w:sz w:val="21"/>
+          <w:szCs w:val="21"/>
+          <w:lang w:eastAsia="es-ES"/>
+        </w:rPr>
+        <w:t>CREATE</w:t>
+      </w:r>
+      <w:r>
+        <w:rPr>
+          <w:rFonts w:ascii="Consolas" w:eastAsia="Times New Roman" w:hAnsi="Consolas" w:cs="Times New Roman"/>
+          <w:color w:val="D4D4D4"/>
+          <w:sz w:val="21"/>
+          <w:szCs w:val="21"/>
+          <w:lang w:eastAsia="es-ES"/>
+        </w:rPr>
+        <w:t xml:space="preserve"> </w:t>
+      </w:r>
+      <w:r>
+        <w:rPr>
+          <w:rFonts w:ascii="Consolas" w:eastAsia="Times New Roman" w:hAnsi="Consolas" w:cs="Times New Roman"/>
+          <w:color w:val="569CD6"/>
+          <w:sz w:val="21"/>
+          <w:szCs w:val="21"/>
+          <w:lang w:eastAsia="es-ES"/>
+        </w:rPr>
+        <w:t>TRIGGER</w:t>
+      </w:r>
+      <w:r>
+        <w:rPr>
+          <w:rFonts w:ascii="Consolas" w:eastAsia="Times New Roman" w:hAnsi="Consolas" w:cs="Times New Roman"/>
+          <w:color w:val="D4D4D4"/>
+          <w:sz w:val="21"/>
+          <w:szCs w:val="21"/>
+          <w:lang w:eastAsia="es-ES"/>
+        </w:rPr>
+        <w:t xml:space="preserve"> </w:t>
+      </w:r>
+      <w:proofErr w:type="spellStart"/>
+      <w:r>
+        <w:rPr>
+          <w:rFonts w:ascii="Consolas" w:eastAsia="Times New Roman" w:hAnsi="Consolas" w:cs="Times New Roman"/>
+          <w:color w:val="DCDCAA"/>
+          <w:sz w:val="21"/>
+          <w:szCs w:val="21"/>
+          <w:lang w:eastAsia="es-ES"/>
+        </w:rPr>
+        <w:t>tg_actualiza_medias_peliculas</w:t>
+      </w:r>
+      <w:proofErr w:type="spellEnd"/>
+    </w:p>
+    <w:p>
+      <w:pPr>
+        <w:shd w:val="clear" w:color="auto" w:fill="1E1E1E"/>
+        <w:spacing w:after="0" w:line="285" w:lineRule="atLeast"/>
+        <w:rPr>
+          <w:rFonts w:ascii="Consolas" w:eastAsia="Times New Roman" w:hAnsi="Consolas" w:cs="Times New Roman"/>
+          <w:color w:val="D4D4D4"/>
+          <w:sz w:val="21"/>
+          <w:szCs w:val="21"/>
+          <w:lang w:eastAsia="es-ES"/>
+        </w:rPr>
+      </w:pPr>
+      <w:r>
+        <w:rPr>
+          <w:rFonts w:ascii="Consolas" w:eastAsia="Times New Roman" w:hAnsi="Consolas" w:cs="Times New Roman"/>
+          <w:color w:val="D4D4D4"/>
+          <w:sz w:val="21"/>
+          <w:szCs w:val="21"/>
+          <w:lang w:eastAsia="es-ES"/>
+        </w:rPr>
+        <w:t xml:space="preserve">    </w:t>
+      </w:r>
+      <w:r>
+        <w:rPr>
+          <w:rFonts w:ascii="Consolas" w:eastAsia="Times New Roman" w:hAnsi="Consolas" w:cs="Times New Roman"/>
+          <w:color w:val="569CD6"/>
+          <w:sz w:val="21"/>
+          <w:szCs w:val="21"/>
+          <w:lang w:eastAsia="es-ES"/>
+        </w:rPr>
+        <w:t>AFTER</w:t>
+      </w:r>
+      <w:r>
+        <w:rPr>
+          <w:rFonts w:ascii="Consolas" w:eastAsia="Times New Roman" w:hAnsi="Consolas" w:cs="Times New Roman"/>
+          <w:color w:val="D4D4D4"/>
+          <w:sz w:val="21"/>
+          <w:szCs w:val="21"/>
+          <w:lang w:eastAsia="es-ES"/>
+        </w:rPr>
+        <w:t xml:space="preserve"> </w:t>
+      </w:r>
+      <w:r>
+        <w:rPr>
+          <w:rFonts w:ascii="Consolas" w:eastAsia="Times New Roman" w:hAnsi="Consolas" w:cs="Times New Roman"/>
+          <w:color w:val="569CD6"/>
+          <w:sz w:val="21"/>
+          <w:szCs w:val="21"/>
+          <w:lang w:eastAsia="es-ES"/>
+        </w:rPr>
+        <w:t>INSERT</w:t>
+      </w:r>
+    </w:p>
+    <w:p>
+      <w:pPr>
+        <w:shd w:val="clear" w:color="auto" w:fill="1E1E1E"/>
+        <w:spacing w:after="0" w:line="285" w:lineRule="atLeast"/>
+        <w:rPr>
+          <w:rFonts w:ascii="Consolas" w:eastAsia="Times New Roman" w:hAnsi="Consolas" w:cs="Times New Roman"/>
+          <w:color w:val="D4D4D4"/>
+          <w:sz w:val="21"/>
+          <w:szCs w:val="21"/>
+          <w:lang w:eastAsia="es-ES"/>
+        </w:rPr>
+      </w:pPr>
+      <w:r>
+        <w:rPr>
+          <w:rFonts w:ascii="Consolas" w:eastAsia="Times New Roman" w:hAnsi="Consolas" w:cs="Times New Roman"/>
+          <w:color w:val="D4D4D4"/>
+          <w:sz w:val="21"/>
+          <w:szCs w:val="21"/>
+          <w:lang w:eastAsia="es-ES"/>
+        </w:rPr>
+        <w:t xml:space="preserve">    </w:t>
+      </w:r>
+      <w:r>
+        <w:rPr>
+          <w:rFonts w:ascii="Consolas" w:eastAsia="Times New Roman" w:hAnsi="Consolas" w:cs="Times New Roman"/>
+          <w:color w:val="569CD6"/>
+          <w:sz w:val="21"/>
+          <w:szCs w:val="21"/>
+          <w:lang w:eastAsia="es-ES"/>
+        </w:rPr>
+        <w:t>ON</w:t>
+      </w:r>
+      <w:r>
+        <w:rPr>
+          <w:rFonts w:ascii="Consolas" w:eastAsia="Times New Roman" w:hAnsi="Consolas" w:cs="Times New Roman"/>
+          <w:color w:val="D4D4D4"/>
+          <w:sz w:val="21"/>
+          <w:szCs w:val="21"/>
+          <w:lang w:eastAsia="es-ES"/>
+        </w:rPr>
+        <w:t xml:space="preserve"> </w:t>
+      </w:r>
+      <w:proofErr w:type="spellStart"/>
+      <w:r>
+        <w:rPr>
+          <w:rFonts w:ascii="Consolas" w:eastAsia="Times New Roman" w:hAnsi="Consolas" w:cs="Times New Roman"/>
+          <w:color w:val="D4D4D4"/>
+          <w:sz w:val="21"/>
+          <w:szCs w:val="21"/>
+          <w:lang w:eastAsia="es-ES"/>
+        </w:rPr>
+        <w:t>peliculas.criticas</w:t>
+      </w:r>
+      <w:proofErr w:type="spellEnd"/>
+    </w:p>
+    <w:p>
+      <w:pPr>
+        <w:shd w:val="clear" w:color="auto" w:fill="1E1E1E"/>
+        <w:spacing w:after="0" w:line="285" w:lineRule="atLeast"/>
+        <w:rPr>
+          <w:rFonts w:ascii="Consolas" w:eastAsia="Times New Roman" w:hAnsi="Consolas" w:cs="Times New Roman"/>
+          <w:color w:val="D4D4D4"/>
+          <w:sz w:val="21"/>
+          <w:szCs w:val="21"/>
+          <w:lang w:eastAsia="es-ES"/>
+        </w:rPr>
+      </w:pPr>
+      <w:r>
+        <w:rPr>
+          <w:rFonts w:ascii="Consolas" w:eastAsia="Times New Roman" w:hAnsi="Consolas" w:cs="Times New Roman"/>
+          <w:color w:val="D4D4D4"/>
+          <w:sz w:val="21"/>
+          <w:szCs w:val="21"/>
+          <w:lang w:eastAsia="es-ES"/>
+        </w:rPr>
+        <w:t xml:space="preserve">    FOR EACH </w:t>
+      </w:r>
+      <w:r>
+        <w:rPr>
+          <w:rFonts w:ascii="Consolas" w:eastAsia="Times New Roman" w:hAnsi="Consolas" w:cs="Times New Roman"/>
+          <w:color w:val="569CD6"/>
+          <w:sz w:val="21"/>
+          <w:szCs w:val="21"/>
+          <w:lang w:eastAsia="es-ES"/>
+        </w:rPr>
+        <w:t>ROW</w:t>
+      </w:r>
+    </w:p>
+    <w:p>
+      <w:pPr>
+        <w:shd w:val="clear" w:color="auto" w:fill="1E1E1E"/>
+        <w:spacing w:after="0" w:line="285" w:lineRule="atLeast"/>
+        <w:rPr>
+          <w:rFonts w:ascii="Consolas" w:eastAsia="Times New Roman" w:hAnsi="Consolas" w:cs="Times New Roman"/>
+          <w:color w:val="D4D4D4"/>
+          <w:sz w:val="21"/>
+          <w:szCs w:val="21"/>
+          <w:lang w:eastAsia="es-ES"/>
+        </w:rPr>
+      </w:pPr>
+      <w:r>
+        <w:rPr>
+          <w:rFonts w:ascii="Consolas" w:eastAsia="Times New Roman" w:hAnsi="Consolas" w:cs="Times New Roman"/>
+          <w:color w:val="D4D4D4"/>
+          <w:sz w:val="21"/>
+          <w:szCs w:val="21"/>
+          <w:lang w:eastAsia="es-ES"/>
+        </w:rPr>
+        <w:t xml:space="preserve">    </w:t>
+      </w:r>
+      <w:r>
+        <w:rPr>
+          <w:rFonts w:ascii="Consolas" w:eastAsia="Times New Roman" w:hAnsi="Consolas" w:cs="Times New Roman"/>
+          <w:color w:val="569CD6"/>
+          <w:sz w:val="21"/>
+          <w:szCs w:val="21"/>
+          <w:lang w:eastAsia="es-ES"/>
+        </w:rPr>
+        <w:t>EXECUTE</w:t>
+      </w:r>
+      <w:r>
+        <w:rPr>
+          <w:rFonts w:ascii="Consolas" w:eastAsia="Times New Roman" w:hAnsi="Consolas" w:cs="Times New Roman"/>
+          <w:color w:val="D4D4D4"/>
+          <w:sz w:val="21"/>
+          <w:szCs w:val="21"/>
+          <w:lang w:eastAsia="es-ES"/>
+        </w:rPr>
+        <w:t xml:space="preserve"> </w:t>
+      </w:r>
+      <w:r>
+        <w:rPr>
+          <w:rFonts w:ascii="Consolas" w:eastAsia="Times New Roman" w:hAnsi="Consolas" w:cs="Times New Roman"/>
+          <w:color w:val="569CD6"/>
+          <w:sz w:val="21"/>
+          <w:szCs w:val="21"/>
+          <w:lang w:eastAsia="es-ES"/>
+        </w:rPr>
+        <w:t>FUNCTION</w:t>
+      </w:r>
+      <w:r>
+        <w:rPr>
+          <w:rFonts w:ascii="Consolas" w:eastAsia="Times New Roman" w:hAnsi="Consolas" w:cs="Times New Roman"/>
+          <w:color w:val="D4D4D4"/>
+          <w:sz w:val="21"/>
+          <w:szCs w:val="21"/>
+          <w:lang w:eastAsia="es-ES"/>
+        </w:rPr>
+        <w:t xml:space="preserve"> </w:t>
+      </w:r>
+      <w:proofErr w:type="spellStart"/>
+      <w:r>
+        <w:rPr>
+          <w:rFonts w:ascii="Consolas" w:eastAsia="Times New Roman" w:hAnsi="Consolas" w:cs="Times New Roman"/>
+          <w:color w:val="D4D4D4"/>
+          <w:sz w:val="21"/>
+          <w:szCs w:val="21"/>
+          <w:lang w:eastAsia="es-ES"/>
+        </w:rPr>
+        <w:t>peliculas.fn_actualiza_media_peliculas</w:t>
+      </w:r>
+      <w:proofErr w:type="spellEnd"/>
+      <w:r>
+        <w:rPr>
+          <w:rFonts w:ascii="Consolas" w:eastAsia="Times New Roman" w:hAnsi="Consolas" w:cs="Times New Roman"/>
+          <w:color w:val="D4D4D4"/>
+          <w:sz w:val="21"/>
+          <w:szCs w:val="21"/>
+          <w:lang w:eastAsia="es-ES"/>
+        </w:rPr>
+        <w:t>();</w:t>
+      </w:r>
+    </w:p>
+    <w:p>
+      <w:pPr>
+        <w:jc w:val="both"/>
+        <w:rPr>
+          <w:sz w:val="24"/>
+          <w:szCs w:val="24"/>
+        </w:rPr>
+      </w:pPr>
     </w:p>
     <w:p>
       <w:pPr>
@@ -4359,7 +6454,7 @@
           <w:u w:val="single"/>
         </w:rPr>
       </w:pPr>
-      <w:bookmarkStart w:id="3" w:name="_Toc123657837"/>
+      <w:bookmarkStart w:id="4" w:name="_Toc123733187"/>
       <w:r>
         <w:rPr>
           <w:b/>
@@ -4381,7 +6476,7 @@
         </w:rPr>
         <w:t xml:space="preserve"> usuarios</w:t>
       </w:r>
-      <w:bookmarkEnd w:id="3"/>
+      <w:bookmarkEnd w:id="4"/>
     </w:p>
     <w:p>
       <w:pPr>
@@ -6095,7 +8190,7 @@
           <w:u w:val="single"/>
         </w:rPr>
       </w:pPr>
-      <w:bookmarkStart w:id="4" w:name="_Toc123657838"/>
+      <w:bookmarkStart w:id="5" w:name="_Toc123733188"/>
       <w:r>
         <w:rPr>
           <w:b/>
@@ -6117,33 +8212,47 @@
         </w:rPr>
         <w:t>onexión con programas externos y seguridad</w:t>
       </w:r>
-      <w:bookmarkEnd w:id="4"/>
+      <w:bookmarkEnd w:id="5"/>
     </w:p>
     <w:p/>
     <w:p>
       <w:pPr>
         <w:jc w:val="both"/>
-      </w:pPr>
-      <w:r>
+        <w:rPr>
+          <w:sz w:val="24"/>
+          <w:szCs w:val="24"/>
+        </w:rPr>
+      </w:pPr>
+      <w:r>
+        <w:rPr>
+          <w:sz w:val="24"/>
+          <w:szCs w:val="24"/>
+        </w:rPr>
         <w:t>Se ha creado un programa en Python para que cualquier usuario creado previamente pueda conectarse a la base de datos</w:t>
       </w:r>
       <w:r>
+        <w:rPr>
+          <w:sz w:val="24"/>
+          <w:szCs w:val="24"/>
+        </w:rPr>
         <w:t>. El programa solicitará el usuario, su respectiva contraseña y la consulta a resolver o la crítica a insertar.</w:t>
       </w:r>
     </w:p>
     <w:p>
       <w:pPr>
         <w:jc w:val="both"/>
-      </w:pPr>
-      <w:r>
+        <w:rPr>
+          <w:sz w:val="24"/>
+          <w:szCs w:val="24"/>
+        </w:rPr>
+      </w:pPr>
+      <w:r>
+        <w:rPr>
+          <w:sz w:val="24"/>
+          <w:szCs w:val="24"/>
+        </w:rPr>
         <w:br/>
-        <w:t xml:space="preserve">Primero, se llevará a cabo la elección del usuario, el cual tendrá que elegir uno de los 4 usuarios creados previamente, e introducir la contraseña asignada a cada uno. Si la contraseña es correcta, el programa mostrará el texto </w:t>
-      </w:r>
-      <w:r>
-        <w:t>'Contrasena correcta!'</w:t>
-      </w:r>
-      <w:r>
-        <w:t>. Si ésta fuese incorrecta, no se podría asignar el usuario correspondiente.</w:t>
+        <w:t>Primero, se llevará a cabo la elección del usuario, el cual tendrá que elegir uno de los 4 usuarios creados previamente, e introducir la contraseña asignada a cada uno. Si la contraseña es correcta, el programa mostrará el texto 'Contrasena correcta!'. Si ésta fuese incorrecta, no se podría asignar el usuario correspondiente.</w:t>
       </w:r>
     </w:p>
     <w:p>
@@ -8444,135 +10553,6 @@
           <w:lang w:eastAsia="es-ES"/>
         </w:rPr>
         <w:t>)):</w:t>
-      </w:r>
-    </w:p>
-    <w:p>
-      <w:pPr>
-        <w:shd w:val="clear" w:color="auto" w:fill="1E1E1E"/>
-        <w:spacing w:after="0" w:line="285" w:lineRule="atLeast"/>
-        <w:rPr>
-          <w:rFonts w:ascii="Consolas" w:eastAsia="Times New Roman" w:hAnsi="Consolas" w:cs="Times New Roman"/>
-          <w:color w:val="D4D4D4"/>
-          <w:sz w:val="21"/>
-          <w:szCs w:val="21"/>
-          <w:lang w:eastAsia="es-ES"/>
-        </w:rPr>
-      </w:pPr>
-      <w:r>
-        <w:rPr>
-          <w:rFonts w:ascii="Consolas" w:eastAsia="Times New Roman" w:hAnsi="Consolas" w:cs="Times New Roman"/>
-          <w:color w:val="D4D4D4"/>
-          <w:sz w:val="21"/>
-          <w:szCs w:val="21"/>
-          <w:lang w:eastAsia="es-ES"/>
-        </w:rPr>
-        <w:t xml:space="preserve">                </w:t>
-      </w:r>
-      <w:proofErr w:type="spellStart"/>
-      <w:r>
-        <w:rPr>
-          <w:rFonts w:ascii="Consolas" w:eastAsia="Times New Roman" w:hAnsi="Consolas" w:cs="Times New Roman"/>
-          <w:color w:val="9CDCFE"/>
-          <w:sz w:val="21"/>
-          <w:szCs w:val="21"/>
-          <w:lang w:eastAsia="es-ES"/>
-        </w:rPr>
-        <w:t>password</w:t>
-      </w:r>
-      <w:proofErr w:type="spellEnd"/>
-      <w:r>
-        <w:rPr>
-          <w:rFonts w:ascii="Consolas" w:eastAsia="Times New Roman" w:hAnsi="Consolas" w:cs="Times New Roman"/>
-          <w:color w:val="D4D4D4"/>
-          <w:sz w:val="21"/>
-          <w:szCs w:val="21"/>
-          <w:lang w:eastAsia="es-ES"/>
-        </w:rPr>
-        <w:t xml:space="preserve"> = </w:t>
-      </w:r>
-      <w:proofErr w:type="spellStart"/>
-      <w:r>
-        <w:rPr>
-          <w:rFonts w:ascii="Consolas" w:eastAsia="Times New Roman" w:hAnsi="Consolas" w:cs="Times New Roman"/>
-          <w:color w:val="4EC9B0"/>
-          <w:sz w:val="21"/>
-          <w:szCs w:val="21"/>
-          <w:lang w:eastAsia="es-ES"/>
-        </w:rPr>
-        <w:t>str</w:t>
-      </w:r>
-      <w:proofErr w:type="spellEnd"/>
-      <w:r>
-        <w:rPr>
-          <w:rFonts w:ascii="Consolas" w:eastAsia="Times New Roman" w:hAnsi="Consolas" w:cs="Times New Roman"/>
-          <w:color w:val="D4D4D4"/>
-          <w:sz w:val="21"/>
-          <w:szCs w:val="21"/>
-          <w:lang w:eastAsia="es-ES"/>
-        </w:rPr>
-        <w:t>(</w:t>
-      </w:r>
-      <w:r>
-        <w:rPr>
-          <w:rFonts w:ascii="Consolas" w:eastAsia="Times New Roman" w:hAnsi="Consolas" w:cs="Times New Roman"/>
-          <w:color w:val="DCDCAA"/>
-          <w:sz w:val="21"/>
-          <w:szCs w:val="21"/>
-          <w:lang w:eastAsia="es-ES"/>
-        </w:rPr>
-        <w:t>input</w:t>
-      </w:r>
-      <w:r>
-        <w:rPr>
-          <w:rFonts w:ascii="Consolas" w:eastAsia="Times New Roman" w:hAnsi="Consolas" w:cs="Times New Roman"/>
-          <w:color w:val="D4D4D4"/>
-          <w:sz w:val="21"/>
-          <w:szCs w:val="21"/>
-          <w:lang w:eastAsia="es-ES"/>
-        </w:rPr>
-        <w:t>(</w:t>
-      </w:r>
-      <w:r>
-        <w:rPr>
-          <w:rFonts w:ascii="Consolas" w:eastAsia="Times New Roman" w:hAnsi="Consolas" w:cs="Times New Roman"/>
-          <w:color w:val="CE9178"/>
-          <w:sz w:val="21"/>
-          <w:szCs w:val="21"/>
-          <w:lang w:eastAsia="es-ES"/>
-        </w:rPr>
-        <w:t xml:space="preserve">'Introduce la </w:t>
-      </w:r>
-      <w:proofErr w:type="spellStart"/>
-      <w:r>
-        <w:rPr>
-          <w:rFonts w:ascii="Consolas" w:eastAsia="Times New Roman" w:hAnsi="Consolas" w:cs="Times New Roman"/>
-          <w:color w:val="CE9178"/>
-          <w:sz w:val="21"/>
-          <w:szCs w:val="21"/>
-          <w:lang w:eastAsia="es-ES"/>
-        </w:rPr>
-        <w:t>contrasenna</w:t>
-      </w:r>
-      <w:proofErr w:type="spellEnd"/>
-      <w:r>
-        <w:rPr>
-          <w:rFonts w:ascii="Consolas" w:eastAsia="Times New Roman" w:hAnsi="Consolas" w:cs="Times New Roman"/>
-          <w:color w:val="CE9178"/>
-          <w:sz w:val="21"/>
-          <w:szCs w:val="21"/>
-          <w:lang w:eastAsia="es-ES"/>
-        </w:rPr>
-        <w:t xml:space="preserve"> del usuario critico: '</w:t>
-      </w:r>
-      <w:r>
-        <w:rPr>
-          <w:rFonts w:ascii="Consolas" w:eastAsia="Times New Roman" w:hAnsi="Consolas" w:cs="Times New Roman"/>
-          <w:color w:val="D4D4D4"/>
-          <w:sz w:val="21"/>
-          <w:szCs w:val="21"/>
-          <w:lang w:eastAsia="es-ES"/>
-        </w:rPr>
-        <w:t>))</w:t>
       </w:r>
     </w:p>
     <w:p>
@@ -8602,6 +10582,135 @@
       <w:r>
         <w:rPr>
           <w:rFonts w:ascii="Consolas" w:eastAsia="Times New Roman" w:hAnsi="Consolas" w:cs="Times New Roman"/>
+          <w:color w:val="9CDCFE"/>
+          <w:sz w:val="21"/>
+          <w:szCs w:val="21"/>
+          <w:lang w:eastAsia="es-ES"/>
+        </w:rPr>
+        <w:t>password</w:t>
+      </w:r>
+      <w:proofErr w:type="spellEnd"/>
+      <w:r>
+        <w:rPr>
+          <w:rFonts w:ascii="Consolas" w:eastAsia="Times New Roman" w:hAnsi="Consolas" w:cs="Times New Roman"/>
+          <w:color w:val="D4D4D4"/>
+          <w:sz w:val="21"/>
+          <w:szCs w:val="21"/>
+          <w:lang w:eastAsia="es-ES"/>
+        </w:rPr>
+        <w:t xml:space="preserve"> = </w:t>
+      </w:r>
+      <w:proofErr w:type="spellStart"/>
+      <w:r>
+        <w:rPr>
+          <w:rFonts w:ascii="Consolas" w:eastAsia="Times New Roman" w:hAnsi="Consolas" w:cs="Times New Roman"/>
+          <w:color w:val="4EC9B0"/>
+          <w:sz w:val="21"/>
+          <w:szCs w:val="21"/>
+          <w:lang w:eastAsia="es-ES"/>
+        </w:rPr>
+        <w:t>str</w:t>
+      </w:r>
+      <w:proofErr w:type="spellEnd"/>
+      <w:r>
+        <w:rPr>
+          <w:rFonts w:ascii="Consolas" w:eastAsia="Times New Roman" w:hAnsi="Consolas" w:cs="Times New Roman"/>
+          <w:color w:val="D4D4D4"/>
+          <w:sz w:val="21"/>
+          <w:szCs w:val="21"/>
+          <w:lang w:eastAsia="es-ES"/>
+        </w:rPr>
+        <w:t>(</w:t>
+      </w:r>
+      <w:r>
+        <w:rPr>
+          <w:rFonts w:ascii="Consolas" w:eastAsia="Times New Roman" w:hAnsi="Consolas" w:cs="Times New Roman"/>
+          <w:color w:val="DCDCAA"/>
+          <w:sz w:val="21"/>
+          <w:szCs w:val="21"/>
+          <w:lang w:eastAsia="es-ES"/>
+        </w:rPr>
+        <w:t>input</w:t>
+      </w:r>
+      <w:r>
+        <w:rPr>
+          <w:rFonts w:ascii="Consolas" w:eastAsia="Times New Roman" w:hAnsi="Consolas" w:cs="Times New Roman"/>
+          <w:color w:val="D4D4D4"/>
+          <w:sz w:val="21"/>
+          <w:szCs w:val="21"/>
+          <w:lang w:eastAsia="es-ES"/>
+        </w:rPr>
+        <w:t>(</w:t>
+      </w:r>
+      <w:r>
+        <w:rPr>
+          <w:rFonts w:ascii="Consolas" w:eastAsia="Times New Roman" w:hAnsi="Consolas" w:cs="Times New Roman"/>
+          <w:color w:val="CE9178"/>
+          <w:sz w:val="21"/>
+          <w:szCs w:val="21"/>
+          <w:lang w:eastAsia="es-ES"/>
+        </w:rPr>
+        <w:t xml:space="preserve">'Introduce la </w:t>
+      </w:r>
+      <w:proofErr w:type="spellStart"/>
+      <w:r>
+        <w:rPr>
+          <w:rFonts w:ascii="Consolas" w:eastAsia="Times New Roman" w:hAnsi="Consolas" w:cs="Times New Roman"/>
+          <w:color w:val="CE9178"/>
+          <w:sz w:val="21"/>
+          <w:szCs w:val="21"/>
+          <w:lang w:eastAsia="es-ES"/>
+        </w:rPr>
+        <w:t>contrasenna</w:t>
+      </w:r>
+      <w:proofErr w:type="spellEnd"/>
+      <w:r>
+        <w:rPr>
+          <w:rFonts w:ascii="Consolas" w:eastAsia="Times New Roman" w:hAnsi="Consolas" w:cs="Times New Roman"/>
+          <w:color w:val="CE9178"/>
+          <w:sz w:val="21"/>
+          <w:szCs w:val="21"/>
+          <w:lang w:eastAsia="es-ES"/>
+        </w:rPr>
+        <w:t xml:space="preserve"> del usuario critico: '</w:t>
+      </w:r>
+      <w:r>
+        <w:rPr>
+          <w:rFonts w:ascii="Consolas" w:eastAsia="Times New Roman" w:hAnsi="Consolas" w:cs="Times New Roman"/>
+          <w:color w:val="D4D4D4"/>
+          <w:sz w:val="21"/>
+          <w:szCs w:val="21"/>
+          <w:lang w:eastAsia="es-ES"/>
+        </w:rPr>
+        <w:t>))</w:t>
+      </w:r>
+    </w:p>
+    <w:p>
+      <w:pPr>
+        <w:shd w:val="clear" w:color="auto" w:fill="1E1E1E"/>
+        <w:spacing w:after="0" w:line="285" w:lineRule="atLeast"/>
+        <w:rPr>
+          <w:rFonts w:ascii="Consolas" w:eastAsia="Times New Roman" w:hAnsi="Consolas" w:cs="Times New Roman"/>
+          <w:color w:val="D4D4D4"/>
+          <w:sz w:val="21"/>
+          <w:szCs w:val="21"/>
+          <w:lang w:eastAsia="es-ES"/>
+        </w:rPr>
+      </w:pPr>
+      <w:r>
+        <w:rPr>
+          <w:rFonts w:ascii="Consolas" w:eastAsia="Times New Roman" w:hAnsi="Consolas" w:cs="Times New Roman"/>
+          <w:color w:val="D4D4D4"/>
+          <w:sz w:val="21"/>
+          <w:szCs w:val="21"/>
+          <w:lang w:eastAsia="es-ES"/>
+        </w:rPr>
+        <w:t xml:space="preserve">                </w:t>
+      </w:r>
+      <w:proofErr w:type="spellStart"/>
+      <w:r>
+        <w:rPr>
+          <w:rFonts w:ascii="Consolas" w:eastAsia="Times New Roman" w:hAnsi="Consolas" w:cs="Times New Roman"/>
           <w:color w:val="C586C0"/>
           <w:sz w:val="21"/>
           <w:szCs w:val="21"/>
@@ -10815,8 +12924,16 @@
     <w:p>
       <w:pPr>
         <w:jc w:val="both"/>
-      </w:pPr>
-      <w:r>
+        <w:rPr>
+          <w:sz w:val="24"/>
+          <w:szCs w:val="24"/>
+        </w:rPr>
+      </w:pPr>
+      <w:r>
+        <w:rPr>
+          <w:sz w:val="24"/>
+          <w:szCs w:val="24"/>
+        </w:rPr>
         <w:t>Se crearán dos funciones para establecer conexión con la base de datos y otra para cerrar la conexión</w:t>
       </w:r>
     </w:p>
@@ -11363,189 +13480,6 @@
         <w:t>connection</w:t>
       </w:r>
       <w:proofErr w:type="spellEnd"/>
-    </w:p>
-    <w:p>
-      <w:pPr>
-        <w:shd w:val="clear" w:color="auto" w:fill="1E1E1E"/>
-        <w:spacing w:after="0" w:line="285" w:lineRule="atLeast"/>
-        <w:rPr>
-          <w:rFonts w:ascii="Consolas" w:eastAsia="Times New Roman" w:hAnsi="Consolas" w:cs="Times New Roman"/>
-          <w:color w:val="D4D4D4"/>
-          <w:sz w:val="21"/>
-          <w:szCs w:val="21"/>
-          <w:lang w:eastAsia="es-ES"/>
-        </w:rPr>
-      </w:pPr>
-      <w:r>
-        <w:rPr>
-          <w:rFonts w:ascii="Consolas" w:eastAsia="Times New Roman" w:hAnsi="Consolas" w:cs="Times New Roman"/>
-          <w:color w:val="D4D4D4"/>
-          <w:sz w:val="21"/>
-          <w:szCs w:val="21"/>
-          <w:lang w:eastAsia="es-ES"/>
-        </w:rPr>
-        <w:t xml:space="preserve">    </w:t>
-      </w:r>
-      <w:r>
-        <w:rPr>
-          <w:rFonts w:ascii="Consolas" w:eastAsia="Times New Roman" w:hAnsi="Consolas" w:cs="Times New Roman"/>
-          <w:color w:val="569CD6"/>
-          <w:sz w:val="21"/>
-          <w:szCs w:val="21"/>
-          <w:lang w:eastAsia="es-ES"/>
-        </w:rPr>
-        <w:t>global</w:t>
-      </w:r>
-      <w:r>
-        <w:rPr>
-          <w:rFonts w:ascii="Consolas" w:eastAsia="Times New Roman" w:hAnsi="Consolas" w:cs="Times New Roman"/>
-          <w:color w:val="D4D4D4"/>
-          <w:sz w:val="21"/>
-          <w:szCs w:val="21"/>
-          <w:lang w:eastAsia="es-ES"/>
-        </w:rPr>
-        <w:t xml:space="preserve"> </w:t>
-      </w:r>
-      <w:r>
-        <w:rPr>
-          <w:rFonts w:ascii="Consolas" w:eastAsia="Times New Roman" w:hAnsi="Consolas" w:cs="Times New Roman"/>
-          <w:color w:val="9CDCFE"/>
-          <w:sz w:val="21"/>
-          <w:szCs w:val="21"/>
-          <w:lang w:eastAsia="es-ES"/>
-        </w:rPr>
-        <w:t>cursor</w:t>
-      </w:r>
-    </w:p>
-    <w:p>
-      <w:pPr>
-        <w:shd w:val="clear" w:color="auto" w:fill="1E1E1E"/>
-        <w:spacing w:after="0" w:line="285" w:lineRule="atLeast"/>
-        <w:rPr>
-          <w:rFonts w:ascii="Consolas" w:eastAsia="Times New Roman" w:hAnsi="Consolas" w:cs="Times New Roman"/>
-          <w:color w:val="D4D4D4"/>
-          <w:sz w:val="21"/>
-          <w:szCs w:val="21"/>
-          <w:lang w:eastAsia="es-ES"/>
-        </w:rPr>
-      </w:pPr>
-      <w:r>
-        <w:rPr>
-          <w:rFonts w:ascii="Consolas" w:eastAsia="Times New Roman" w:hAnsi="Consolas" w:cs="Times New Roman"/>
-          <w:color w:val="D4D4D4"/>
-          <w:sz w:val="21"/>
-          <w:szCs w:val="21"/>
-          <w:lang w:eastAsia="es-ES"/>
-        </w:rPr>
-        <w:t xml:space="preserve">    </w:t>
-      </w:r>
-      <w:proofErr w:type="spellStart"/>
-      <w:r>
-        <w:rPr>
-          <w:rFonts w:ascii="Consolas" w:eastAsia="Times New Roman" w:hAnsi="Consolas" w:cs="Times New Roman"/>
-          <w:color w:val="9CDCFE"/>
-          <w:sz w:val="21"/>
-          <w:szCs w:val="21"/>
-          <w:lang w:eastAsia="es-ES"/>
-        </w:rPr>
-        <w:t>cursor</w:t>
-      </w:r>
-      <w:r>
-        <w:rPr>
-          <w:rFonts w:ascii="Consolas" w:eastAsia="Times New Roman" w:hAnsi="Consolas" w:cs="Times New Roman"/>
-          <w:color w:val="D4D4D4"/>
-          <w:sz w:val="21"/>
-          <w:szCs w:val="21"/>
-          <w:lang w:eastAsia="es-ES"/>
-        </w:rPr>
-        <w:t>.</w:t>
-      </w:r>
-      <w:r>
-        <w:rPr>
-          <w:rFonts w:ascii="Consolas" w:eastAsia="Times New Roman" w:hAnsi="Consolas" w:cs="Times New Roman"/>
-          <w:color w:val="DCDCAA"/>
-          <w:sz w:val="21"/>
-          <w:szCs w:val="21"/>
-          <w:lang w:eastAsia="es-ES"/>
-        </w:rPr>
-        <w:t>close</w:t>
-      </w:r>
-      <w:proofErr w:type="spellEnd"/>
-      <w:r>
-        <w:rPr>
-          <w:rFonts w:ascii="Consolas" w:eastAsia="Times New Roman" w:hAnsi="Consolas" w:cs="Times New Roman"/>
-          <w:color w:val="D4D4D4"/>
-          <w:sz w:val="21"/>
-          <w:szCs w:val="21"/>
-          <w:lang w:eastAsia="es-ES"/>
-        </w:rPr>
-        <w:t>()</w:t>
-      </w:r>
-    </w:p>
-    <w:p>
-      <w:pPr>
-        <w:shd w:val="clear" w:color="auto" w:fill="1E1E1E"/>
-        <w:spacing w:after="0" w:line="285" w:lineRule="atLeast"/>
-        <w:rPr>
-          <w:rFonts w:ascii="Consolas" w:eastAsia="Times New Roman" w:hAnsi="Consolas" w:cs="Times New Roman"/>
-          <w:color w:val="D4D4D4"/>
-          <w:sz w:val="21"/>
-          <w:szCs w:val="21"/>
-          <w:lang w:eastAsia="es-ES"/>
-        </w:rPr>
-      </w:pPr>
-      <w:r>
-        <w:rPr>
-          <w:rFonts w:ascii="Consolas" w:eastAsia="Times New Roman" w:hAnsi="Consolas" w:cs="Times New Roman"/>
-          <w:color w:val="D4D4D4"/>
-          <w:sz w:val="21"/>
-          <w:szCs w:val="21"/>
-          <w:lang w:eastAsia="es-ES"/>
-        </w:rPr>
-        <w:t xml:space="preserve">    </w:t>
-      </w:r>
-      <w:proofErr w:type="spellStart"/>
-      <w:r>
-        <w:rPr>
-          <w:rFonts w:ascii="Consolas" w:eastAsia="Times New Roman" w:hAnsi="Consolas" w:cs="Times New Roman"/>
-          <w:color w:val="9CDCFE"/>
-          <w:sz w:val="21"/>
-          <w:szCs w:val="21"/>
-          <w:lang w:eastAsia="es-ES"/>
-        </w:rPr>
-        <w:t>connection</w:t>
-      </w:r>
-      <w:r>
-        <w:rPr>
-          <w:rFonts w:ascii="Consolas" w:eastAsia="Times New Roman" w:hAnsi="Consolas" w:cs="Times New Roman"/>
-          <w:color w:val="D4D4D4"/>
-          <w:sz w:val="21"/>
-          <w:szCs w:val="21"/>
-          <w:lang w:eastAsia="es-ES"/>
-        </w:rPr>
-        <w:t>.</w:t>
-      </w:r>
-      <w:r>
-        <w:rPr>
-          <w:rFonts w:ascii="Consolas" w:eastAsia="Times New Roman" w:hAnsi="Consolas" w:cs="Times New Roman"/>
-          <w:color w:val="DCDCAA"/>
-          <w:sz w:val="21"/>
-          <w:szCs w:val="21"/>
-          <w:lang w:eastAsia="es-ES"/>
-        </w:rPr>
-        <w:t>close</w:t>
-      </w:r>
-      <w:proofErr w:type="spellEnd"/>
-      <w:r>
-        <w:rPr>
-          <w:rFonts w:ascii="Consolas" w:eastAsia="Times New Roman" w:hAnsi="Consolas" w:cs="Times New Roman"/>
-          <w:color w:val="D4D4D4"/>
-          <w:sz w:val="21"/>
-          <w:szCs w:val="21"/>
-          <w:lang w:eastAsia="es-ES"/>
-        </w:rPr>
-        <w:t>()</w:t>
-      </w:r>
     </w:p>
     <w:p>
       <w:pPr>
@@ -11570,7 +13504,80 @@
         <w:lastRenderedPageBreak/>
         <w:t xml:space="preserve">    </w:t>
       </w:r>
-      <w:proofErr w:type="spellStart"/>
+      <w:r>
+        <w:rPr>
+          <w:rFonts w:ascii="Consolas" w:eastAsia="Times New Roman" w:hAnsi="Consolas" w:cs="Times New Roman"/>
+          <w:color w:val="569CD6"/>
+          <w:sz w:val="21"/>
+          <w:szCs w:val="21"/>
+          <w:lang w:eastAsia="es-ES"/>
+        </w:rPr>
+        <w:t>global</w:t>
+      </w:r>
+      <w:r>
+        <w:rPr>
+          <w:rFonts w:ascii="Consolas" w:eastAsia="Times New Roman" w:hAnsi="Consolas" w:cs="Times New Roman"/>
+          <w:color w:val="D4D4D4"/>
+          <w:sz w:val="21"/>
+          <w:szCs w:val="21"/>
+          <w:lang w:eastAsia="es-ES"/>
+        </w:rPr>
+        <w:t xml:space="preserve"> </w:t>
+      </w:r>
+      <w:r>
+        <w:rPr>
+          <w:rFonts w:ascii="Consolas" w:eastAsia="Times New Roman" w:hAnsi="Consolas" w:cs="Times New Roman"/>
+          <w:color w:val="9CDCFE"/>
+          <w:sz w:val="21"/>
+          <w:szCs w:val="21"/>
+          <w:lang w:eastAsia="es-ES"/>
+        </w:rPr>
+        <w:t>cursor</w:t>
+      </w:r>
+    </w:p>
+    <w:p>
+      <w:pPr>
+        <w:shd w:val="clear" w:color="auto" w:fill="1E1E1E"/>
+        <w:spacing w:after="0" w:line="285" w:lineRule="atLeast"/>
+        <w:rPr>
+          <w:rFonts w:ascii="Consolas" w:eastAsia="Times New Roman" w:hAnsi="Consolas" w:cs="Times New Roman"/>
+          <w:color w:val="D4D4D4"/>
+          <w:sz w:val="21"/>
+          <w:szCs w:val="21"/>
+          <w:lang w:eastAsia="es-ES"/>
+        </w:rPr>
+      </w:pPr>
+      <w:r>
+        <w:rPr>
+          <w:rFonts w:ascii="Consolas" w:eastAsia="Times New Roman" w:hAnsi="Consolas" w:cs="Times New Roman"/>
+          <w:color w:val="D4D4D4"/>
+          <w:sz w:val="21"/>
+          <w:szCs w:val="21"/>
+          <w:lang w:eastAsia="es-ES"/>
+        </w:rPr>
+        <w:t xml:space="preserve">    </w:t>
+      </w:r>
+      <w:proofErr w:type="spellStart"/>
+      <w:r>
+        <w:rPr>
+          <w:rFonts w:ascii="Consolas" w:eastAsia="Times New Roman" w:hAnsi="Consolas" w:cs="Times New Roman"/>
+          <w:color w:val="9CDCFE"/>
+          <w:sz w:val="21"/>
+          <w:szCs w:val="21"/>
+          <w:lang w:eastAsia="es-ES"/>
+        </w:rPr>
+        <w:t>cursor</w:t>
+      </w:r>
+      <w:r>
+        <w:rPr>
+          <w:rFonts w:ascii="Consolas" w:eastAsia="Times New Roman" w:hAnsi="Consolas" w:cs="Times New Roman"/>
+          <w:color w:val="D4D4D4"/>
+          <w:sz w:val="21"/>
+          <w:szCs w:val="21"/>
+          <w:lang w:eastAsia="es-ES"/>
+        </w:rPr>
+        <w:t>.</w:t>
+      </w:r>
       <w:r>
         <w:rPr>
           <w:rFonts w:ascii="Consolas" w:eastAsia="Times New Roman" w:hAnsi="Consolas" w:cs="Times New Roman"/>
@@ -11579,6 +13586,116 @@
           <w:szCs w:val="21"/>
           <w:lang w:eastAsia="es-ES"/>
         </w:rPr>
+        <w:t>close</w:t>
+      </w:r>
+      <w:proofErr w:type="spellEnd"/>
+      <w:r>
+        <w:rPr>
+          <w:rFonts w:ascii="Consolas" w:eastAsia="Times New Roman" w:hAnsi="Consolas" w:cs="Times New Roman"/>
+          <w:color w:val="D4D4D4"/>
+          <w:sz w:val="21"/>
+          <w:szCs w:val="21"/>
+          <w:lang w:eastAsia="es-ES"/>
+        </w:rPr>
+        <w:t>()</w:t>
+      </w:r>
+    </w:p>
+    <w:p>
+      <w:pPr>
+        <w:shd w:val="clear" w:color="auto" w:fill="1E1E1E"/>
+        <w:spacing w:after="0" w:line="285" w:lineRule="atLeast"/>
+        <w:rPr>
+          <w:rFonts w:ascii="Consolas" w:eastAsia="Times New Roman" w:hAnsi="Consolas" w:cs="Times New Roman"/>
+          <w:color w:val="D4D4D4"/>
+          <w:sz w:val="21"/>
+          <w:szCs w:val="21"/>
+          <w:lang w:eastAsia="es-ES"/>
+        </w:rPr>
+      </w:pPr>
+      <w:r>
+        <w:rPr>
+          <w:rFonts w:ascii="Consolas" w:eastAsia="Times New Roman" w:hAnsi="Consolas" w:cs="Times New Roman"/>
+          <w:color w:val="D4D4D4"/>
+          <w:sz w:val="21"/>
+          <w:szCs w:val="21"/>
+          <w:lang w:eastAsia="es-ES"/>
+        </w:rPr>
+        <w:t xml:space="preserve">    </w:t>
+      </w:r>
+      <w:proofErr w:type="spellStart"/>
+      <w:r>
+        <w:rPr>
+          <w:rFonts w:ascii="Consolas" w:eastAsia="Times New Roman" w:hAnsi="Consolas" w:cs="Times New Roman"/>
+          <w:color w:val="9CDCFE"/>
+          <w:sz w:val="21"/>
+          <w:szCs w:val="21"/>
+          <w:lang w:eastAsia="es-ES"/>
+        </w:rPr>
+        <w:t>connection</w:t>
+      </w:r>
+      <w:r>
+        <w:rPr>
+          <w:rFonts w:ascii="Consolas" w:eastAsia="Times New Roman" w:hAnsi="Consolas" w:cs="Times New Roman"/>
+          <w:color w:val="D4D4D4"/>
+          <w:sz w:val="21"/>
+          <w:szCs w:val="21"/>
+          <w:lang w:eastAsia="es-ES"/>
+        </w:rPr>
+        <w:t>.</w:t>
+      </w:r>
+      <w:r>
+        <w:rPr>
+          <w:rFonts w:ascii="Consolas" w:eastAsia="Times New Roman" w:hAnsi="Consolas" w:cs="Times New Roman"/>
+          <w:color w:val="DCDCAA"/>
+          <w:sz w:val="21"/>
+          <w:szCs w:val="21"/>
+          <w:lang w:eastAsia="es-ES"/>
+        </w:rPr>
+        <w:t>close</w:t>
+      </w:r>
+      <w:proofErr w:type="spellEnd"/>
+      <w:r>
+        <w:rPr>
+          <w:rFonts w:ascii="Consolas" w:eastAsia="Times New Roman" w:hAnsi="Consolas" w:cs="Times New Roman"/>
+          <w:color w:val="D4D4D4"/>
+          <w:sz w:val="21"/>
+          <w:szCs w:val="21"/>
+          <w:lang w:eastAsia="es-ES"/>
+        </w:rPr>
+        <w:t>()</w:t>
+      </w:r>
+    </w:p>
+    <w:p>
+      <w:pPr>
+        <w:shd w:val="clear" w:color="auto" w:fill="1E1E1E"/>
+        <w:spacing w:after="0" w:line="285" w:lineRule="atLeast"/>
+        <w:rPr>
+          <w:rFonts w:ascii="Consolas" w:eastAsia="Times New Roman" w:hAnsi="Consolas" w:cs="Times New Roman"/>
+          <w:color w:val="D4D4D4"/>
+          <w:sz w:val="21"/>
+          <w:szCs w:val="21"/>
+          <w:lang w:eastAsia="es-ES"/>
+        </w:rPr>
+      </w:pPr>
+      <w:r>
+        <w:rPr>
+          <w:rFonts w:ascii="Consolas" w:eastAsia="Times New Roman" w:hAnsi="Consolas" w:cs="Times New Roman"/>
+          <w:color w:val="D4D4D4"/>
+          <w:sz w:val="21"/>
+          <w:szCs w:val="21"/>
+          <w:lang w:eastAsia="es-ES"/>
+        </w:rPr>
+        <w:t xml:space="preserve">    </w:t>
+      </w:r>
+      <w:proofErr w:type="spellStart"/>
+      <w:r>
+        <w:rPr>
+          <w:rFonts w:ascii="Consolas" w:eastAsia="Times New Roman" w:hAnsi="Consolas" w:cs="Times New Roman"/>
+          <w:color w:val="DCDCAA"/>
+          <w:sz w:val="21"/>
+          <w:szCs w:val="21"/>
+          <w:lang w:eastAsia="es-ES"/>
+        </w:rPr>
         <w:t>print</w:t>
       </w:r>
       <w:proofErr w:type="spellEnd"/>
@@ -11643,11 +13760,23 @@
     <w:p>
       <w:pPr>
         <w:jc w:val="both"/>
-      </w:pPr>
-      <w:r>
+        <w:rPr>
+          <w:sz w:val="24"/>
+          <w:szCs w:val="24"/>
+        </w:rPr>
+      </w:pPr>
+      <w:r>
+        <w:rPr>
+          <w:sz w:val="24"/>
+          <w:szCs w:val="24"/>
+        </w:rPr>
         <w:t xml:space="preserve">Se </w:t>
       </w:r>
       <w:r>
+        <w:rPr>
+          <w:sz w:val="24"/>
+          <w:szCs w:val="24"/>
+        </w:rPr>
         <w:t>crea una función para elegir el tipo de consulta entre select e insert.</w:t>
       </w:r>
     </w:p>
@@ -12618,6 +14747,10 @@
         <w:jc w:val="both"/>
       </w:pPr>
       <w:r>
+        <w:rPr>
+          <w:sz w:val="24"/>
+          <w:szCs w:val="24"/>
+        </w:rPr>
         <w:t>Se crea una función para la consulta select</w:t>
       </w:r>
     </w:p>
@@ -14349,6 +16482,7 @@
           <w:szCs w:val="21"/>
           <w:lang w:eastAsia="es-ES"/>
         </w:rPr>
+        <w:lastRenderedPageBreak/>
         <w:t xml:space="preserve">        </w:t>
       </w:r>
       <w:proofErr w:type="spellStart"/>
@@ -14498,6 +16632,10 @@
         <w:jc w:val="both"/>
       </w:pPr>
       <w:r>
+        <w:rPr>
+          <w:sz w:val="24"/>
+          <w:szCs w:val="24"/>
+        </w:rPr>
         <w:lastRenderedPageBreak/>
         <w:t>Se crea una función para la consulta insert.</w:t>
       </w:r>
@@ -16818,8 +18956,16 @@
     <w:p>
       <w:pPr>
         <w:jc w:val="both"/>
-      </w:pPr>
-      <w:r>
+        <w:rPr>
+          <w:sz w:val="24"/>
+          <w:szCs w:val="24"/>
+        </w:rPr>
+      </w:pPr>
+      <w:r>
+        <w:rPr>
+          <w:sz w:val="24"/>
+          <w:szCs w:val="24"/>
+        </w:rPr>
         <w:t>Se crea una función para comprobar si el usuario va a querer hacer más consultas o quiere finalizar ya.</w:t>
       </w:r>
     </w:p>
@@ -18079,7 +20225,6 @@
           <w:szCs w:val="21"/>
           <w:lang w:eastAsia="es-ES"/>
         </w:rPr>
-        <w:lastRenderedPageBreak/>
         <w:t xml:space="preserve">    </w:t>
       </w:r>
     </w:p>
@@ -18148,16 +20293,32 @@
     <w:p>
       <w:pPr>
         <w:jc w:val="both"/>
-      </w:pPr>
-      <w:r>
+        <w:rPr>
+          <w:sz w:val="24"/>
+          <w:szCs w:val="24"/>
+        </w:rPr>
+      </w:pPr>
+      <w:r>
+        <w:rPr>
+          <w:sz w:val="24"/>
+          <w:szCs w:val="24"/>
+        </w:rPr>
         <w:t xml:space="preserve">Por último, una función </w:t>
       </w:r>
       <w:proofErr w:type="spellStart"/>
       <w:r>
+        <w:rPr>
+          <w:sz w:val="24"/>
+          <w:szCs w:val="24"/>
+        </w:rPr>
         <w:t>main</w:t>
       </w:r>
       <w:proofErr w:type="spellEnd"/>
       <w:r>
+        <w:rPr>
+          <w:sz w:val="24"/>
+          <w:szCs w:val="24"/>
+        </w:rPr>
         <w:t xml:space="preserve"> que llama al resto de funciones creadas.</w:t>
       </w:r>
     </w:p>

</xml_diff>